<commit_message>
finished sub assigment 1
</commit_message>
<xml_diff>
--- a/Project Management Sub Assignment 1.docx
+++ b/Project Management Sub Assignment 1.docx
@@ -56,8 +56,27 @@
     <w:p>
       <w:pPr>
         <w:rPr>
-          <w:b/>
-          <w:bCs/>
+          <w:lang w:val="en-US"/>
+        </w:rPr>
+      </w:pPr>
+      <w:r>
+        <w:rPr>
+          <w:b/>
+          <w:bCs/>
+          <w:lang w:val="en-US"/>
+        </w:rPr>
+        <w:tab/>
+      </w:r>
+      <w:r>
+        <w:rPr>
+          <w:lang w:val="en-US"/>
+        </w:rPr>
+        <w:t>As a team name we have decided to go with the coding stones.</w:t>
+      </w:r>
+    </w:p>
+    <w:p>
+      <w:pPr>
+        <w:rPr>
           <w:lang w:val="en-US"/>
         </w:rPr>
       </w:pPr>
@@ -82,8 +101,83 @@
     <w:p>
       <w:pPr>
         <w:rPr>
-          <w:b/>
-          <w:bCs/>
+          <w:lang w:val="en-US"/>
+        </w:rPr>
+      </w:pPr>
+      <w:r>
+        <w:rPr>
+          <w:b/>
+          <w:bCs/>
+          <w:lang w:val="en-US"/>
+        </w:rPr>
+        <w:tab/>
+      </w:r>
+      <w:r>
+        <w:rPr>
+          <w:lang w:val="en-US"/>
+        </w:rPr>
+        <w:t xml:space="preserve">The team consist of </w:t>
+      </w:r>
+      <w:proofErr w:type="spellStart"/>
+      <w:r>
+        <w:rPr>
+          <w:lang w:val="en-US"/>
+        </w:rPr>
+        <w:t>Macdarach</w:t>
+      </w:r>
+      <w:proofErr w:type="spellEnd"/>
+      <w:r>
+        <w:rPr>
+          <w:lang w:val="en-US"/>
+        </w:rPr>
+        <w:t xml:space="preserve"> Carty Joyce G00394925, Cian </w:t>
+      </w:r>
+      <w:proofErr w:type="spellStart"/>
+      <w:r>
+        <w:rPr>
+          <w:lang w:val="en-US"/>
+        </w:rPr>
+        <w:t>Conneely</w:t>
+      </w:r>
+      <w:proofErr w:type="spellEnd"/>
+      <w:r>
+        <w:rPr>
+          <w:lang w:val="en-US"/>
+        </w:rPr>
+        <w:t xml:space="preserve"> G00390376, Aaron </w:t>
+      </w:r>
+      <w:proofErr w:type="spellStart"/>
+      <w:r>
+        <w:rPr>
+          <w:lang w:val="en-US"/>
+        </w:rPr>
+        <w:t>Cronnelly</w:t>
+      </w:r>
+      <w:proofErr w:type="spellEnd"/>
+      <w:r>
+        <w:rPr>
+          <w:lang w:val="en-US"/>
+        </w:rPr>
+        <w:t xml:space="preserve"> G00403528 and Muhammad </w:t>
+      </w:r>
+      <w:proofErr w:type="spellStart"/>
+      <w:r>
+        <w:rPr>
+          <w:lang w:val="en-US"/>
+        </w:rPr>
+        <w:t>Hinan</w:t>
+      </w:r>
+      <w:proofErr w:type="spellEnd"/>
+      <w:r>
+        <w:rPr>
+          <w:lang w:val="en-US"/>
+        </w:rPr>
+        <w:t xml:space="preserve"> Ali G00409830.</w:t>
+      </w:r>
+    </w:p>
+    <w:p>
+      <w:pPr>
+        <w:rPr>
           <w:lang w:val="en-US"/>
         </w:rPr>
       </w:pPr>
@@ -108,8 +202,1105 @@
     <w:p>
       <w:pPr>
         <w:rPr>
-          <w:b/>
-          <w:bCs/>
+          <w:lang w:val="en-US"/>
+        </w:rPr>
+      </w:pPr>
+      <w:r>
+        <w:rPr>
+          <w:b/>
+          <w:bCs/>
+          <w:lang w:val="en-US"/>
+        </w:rPr>
+        <w:tab/>
+      </w:r>
+      <w:r>
+        <w:rPr>
+          <w:lang w:val="en-US"/>
+        </w:rPr>
+        <w:t xml:space="preserve">The roles of the team are as followed Aaron as the Project Owner, Cain as the Scrum Master, Muhammad as tester, and </w:t>
+      </w:r>
+      <w:proofErr w:type="spellStart"/>
+      <w:r>
+        <w:rPr>
+          <w:lang w:val="en-US"/>
+        </w:rPr>
+        <w:t>Macdarach</w:t>
+      </w:r>
+      <w:proofErr w:type="spellEnd"/>
+      <w:r>
+        <w:rPr>
+          <w:lang w:val="en-US"/>
+        </w:rPr>
+        <w:t xml:space="preserve"> as the UX designer.</w:t>
+      </w:r>
+    </w:p>
+    <w:p>
+      <w:pPr>
+        <w:pStyle w:val="ListParagraph"/>
+        <w:numPr>
+          <w:ilvl w:val="0"/>
+          <w:numId w:val="6"/>
+        </w:numPr>
+        <w:rPr>
+          <w:lang w:val="en-US"/>
+        </w:rPr>
+      </w:pPr>
+      <w:r>
+        <w:rPr>
+          <w:lang w:val="en-US"/>
+        </w:rPr>
+        <w:t>Project Owner:</w:t>
+      </w:r>
+    </w:p>
+    <w:p>
+      <w:pPr>
+        <w:numPr>
+          <w:ilvl w:val="1"/>
+          <w:numId w:val="6"/>
+        </w:numPr>
+        <w:textAlignment w:val="center"/>
+        <w:rPr>
+          <w:rFonts w:ascii="Calibri" w:eastAsia="Times New Roman" w:hAnsi="Calibri" w:cs="Calibri"/>
+          <w:sz w:val="22"/>
+          <w:szCs w:val="22"/>
+          <w:lang w:val="en-GB"/>
+        </w:rPr>
+      </w:pPr>
+      <w:r>
+        <w:rPr>
+          <w:rFonts w:ascii="Calibri" w:eastAsia="Times New Roman" w:hAnsi="Calibri" w:cs="Calibri"/>
+          <w:sz w:val="22"/>
+          <w:szCs w:val="22"/>
+          <w:lang w:val="en-GB"/>
+        </w:rPr>
+        <w:t>Developing and explicitly communicating the product goal</w:t>
+      </w:r>
+    </w:p>
+    <w:p>
+      <w:pPr>
+        <w:numPr>
+          <w:ilvl w:val="1"/>
+          <w:numId w:val="6"/>
+        </w:numPr>
+        <w:textAlignment w:val="center"/>
+        <w:rPr>
+          <w:rFonts w:ascii="Calibri" w:eastAsia="Times New Roman" w:hAnsi="Calibri" w:cs="Calibri"/>
+          <w:sz w:val="22"/>
+          <w:szCs w:val="22"/>
+          <w:lang w:val="en-GB"/>
+        </w:rPr>
+      </w:pPr>
+      <w:r>
+        <w:rPr>
+          <w:rFonts w:ascii="Calibri" w:eastAsia="Times New Roman" w:hAnsi="Calibri" w:cs="Calibri"/>
+          <w:sz w:val="22"/>
+          <w:szCs w:val="22"/>
+          <w:lang w:val="en-GB"/>
+        </w:rPr>
+        <w:t>Creating and clearly communicating product backlog items</w:t>
+      </w:r>
+    </w:p>
+    <w:p>
+      <w:pPr>
+        <w:numPr>
+          <w:ilvl w:val="1"/>
+          <w:numId w:val="6"/>
+        </w:numPr>
+        <w:textAlignment w:val="center"/>
+        <w:rPr>
+          <w:rFonts w:ascii="Calibri" w:eastAsia="Times New Roman" w:hAnsi="Calibri" w:cs="Calibri"/>
+          <w:sz w:val="22"/>
+          <w:szCs w:val="22"/>
+          <w:lang w:val="en-GB"/>
+        </w:rPr>
+      </w:pPr>
+      <w:r>
+        <w:rPr>
+          <w:rFonts w:ascii="Calibri" w:eastAsia="Times New Roman" w:hAnsi="Calibri" w:cs="Calibri"/>
+          <w:sz w:val="22"/>
+          <w:szCs w:val="22"/>
+          <w:lang w:val="en-GB"/>
+        </w:rPr>
+        <w:t>Ordering product backlog items</w:t>
+      </w:r>
+    </w:p>
+    <w:p>
+      <w:pPr>
+        <w:numPr>
+          <w:ilvl w:val="1"/>
+          <w:numId w:val="6"/>
+        </w:numPr>
+        <w:textAlignment w:val="center"/>
+        <w:rPr>
+          <w:rFonts w:ascii="Calibri" w:eastAsia="Times New Roman" w:hAnsi="Calibri" w:cs="Calibri"/>
+          <w:sz w:val="22"/>
+          <w:szCs w:val="22"/>
+          <w:lang w:val="en-GB"/>
+        </w:rPr>
+      </w:pPr>
+      <w:r>
+        <w:rPr>
+          <w:rFonts w:ascii="Calibri" w:eastAsia="Times New Roman" w:hAnsi="Calibri" w:cs="Calibri"/>
+          <w:sz w:val="22"/>
+          <w:szCs w:val="22"/>
+          <w:lang w:val="en-GB"/>
+        </w:rPr>
+        <w:t>Ensuring that the product backlog is transparent visible and understood</w:t>
+      </w:r>
+    </w:p>
+    <w:p>
+      <w:pPr>
+        <w:numPr>
+          <w:ilvl w:val="0"/>
+          <w:numId w:val="6"/>
+        </w:numPr>
+        <w:textAlignment w:val="center"/>
+        <w:rPr>
+          <w:rFonts w:ascii="Calibri" w:eastAsia="Times New Roman" w:hAnsi="Calibri" w:cs="Calibri"/>
+          <w:sz w:val="22"/>
+          <w:szCs w:val="22"/>
+          <w:lang w:val="en-GB"/>
+        </w:rPr>
+      </w:pPr>
+      <w:r>
+        <w:rPr>
+          <w:rFonts w:ascii="Calibri" w:eastAsia="Times New Roman" w:hAnsi="Calibri" w:cs="Calibri"/>
+          <w:sz w:val="22"/>
+          <w:szCs w:val="22"/>
+          <w:lang w:val="en-GB"/>
+        </w:rPr>
+        <w:t>Scrum Master:</w:t>
+      </w:r>
+    </w:p>
+    <w:p>
+      <w:pPr>
+        <w:numPr>
+          <w:ilvl w:val="1"/>
+          <w:numId w:val="6"/>
+        </w:numPr>
+        <w:textAlignment w:val="center"/>
+        <w:rPr>
+          <w:rFonts w:ascii="Calibri" w:eastAsia="Times New Roman" w:hAnsi="Calibri" w:cs="Calibri"/>
+          <w:sz w:val="22"/>
+          <w:szCs w:val="22"/>
+          <w:lang w:val="en-GB"/>
+        </w:rPr>
+      </w:pPr>
+      <w:r>
+        <w:rPr>
+          <w:rFonts w:ascii="Calibri" w:eastAsia="Times New Roman" w:hAnsi="Calibri" w:cs="Calibri"/>
+          <w:sz w:val="22"/>
+          <w:szCs w:val="22"/>
+          <w:lang w:val="en-GB"/>
+        </w:rPr>
+        <w:t>Helps the team</w:t>
+      </w:r>
+    </w:p>
+    <w:p>
+      <w:pPr>
+        <w:numPr>
+          <w:ilvl w:val="2"/>
+          <w:numId w:val="6"/>
+        </w:numPr>
+        <w:textAlignment w:val="center"/>
+        <w:rPr>
+          <w:rFonts w:ascii="Calibri" w:eastAsia="Times New Roman" w:hAnsi="Calibri" w:cs="Calibri"/>
+          <w:sz w:val="22"/>
+          <w:szCs w:val="22"/>
+          <w:lang w:val="en-GB"/>
+        </w:rPr>
+      </w:pPr>
+      <w:r>
+        <w:rPr>
+          <w:rFonts w:ascii="Calibri" w:eastAsia="Times New Roman" w:hAnsi="Calibri" w:cs="Calibri"/>
+          <w:sz w:val="22"/>
+          <w:szCs w:val="22"/>
+          <w:lang w:val="en-GB"/>
+        </w:rPr>
+        <w:t>Coaching team members in self-management and cross -functionality</w:t>
+      </w:r>
+    </w:p>
+    <w:p>
+      <w:pPr>
+        <w:numPr>
+          <w:ilvl w:val="2"/>
+          <w:numId w:val="6"/>
+        </w:numPr>
+        <w:textAlignment w:val="center"/>
+        <w:rPr>
+          <w:rFonts w:ascii="Calibri" w:eastAsia="Times New Roman" w:hAnsi="Calibri" w:cs="Calibri"/>
+          <w:sz w:val="22"/>
+          <w:szCs w:val="22"/>
+          <w:lang w:val="en-GB"/>
+        </w:rPr>
+      </w:pPr>
+      <w:r>
+        <w:rPr>
+          <w:rFonts w:ascii="Calibri" w:eastAsia="Times New Roman" w:hAnsi="Calibri" w:cs="Calibri"/>
+          <w:sz w:val="22"/>
+          <w:szCs w:val="22"/>
+          <w:lang w:val="en-GB"/>
+        </w:rPr>
+        <w:t>Focus on creating high-value increments that meet the definition of done</w:t>
+      </w:r>
+    </w:p>
+    <w:p>
+      <w:pPr>
+        <w:numPr>
+          <w:ilvl w:val="2"/>
+          <w:numId w:val="6"/>
+        </w:numPr>
+        <w:textAlignment w:val="center"/>
+        <w:rPr>
+          <w:rFonts w:ascii="Calibri" w:eastAsia="Times New Roman" w:hAnsi="Calibri" w:cs="Calibri"/>
+          <w:sz w:val="22"/>
+          <w:szCs w:val="22"/>
+          <w:lang w:val="en-GB"/>
+        </w:rPr>
+      </w:pPr>
+      <w:r>
+        <w:rPr>
+          <w:rFonts w:ascii="Calibri" w:eastAsia="Times New Roman" w:hAnsi="Calibri" w:cs="Calibri"/>
+          <w:sz w:val="22"/>
+          <w:szCs w:val="22"/>
+          <w:lang w:val="en-GB"/>
+        </w:rPr>
+        <w:t xml:space="preserve">Influence the removal of impediments </w:t>
+      </w:r>
+      <w:proofErr w:type="spellStart"/>
+      <w:r>
+        <w:rPr>
+          <w:rFonts w:ascii="Calibri" w:eastAsia="Times New Roman" w:hAnsi="Calibri" w:cs="Calibri"/>
+          <w:sz w:val="22"/>
+          <w:szCs w:val="22"/>
+          <w:lang w:val="en-GB"/>
+        </w:rPr>
+        <w:t>tot</w:t>
+      </w:r>
+      <w:proofErr w:type="spellEnd"/>
+      <w:r>
+        <w:rPr>
+          <w:rFonts w:ascii="Calibri" w:eastAsia="Times New Roman" w:hAnsi="Calibri" w:cs="Calibri"/>
+          <w:sz w:val="22"/>
+          <w:szCs w:val="22"/>
+          <w:lang w:val="en-GB"/>
+        </w:rPr>
+        <w:t xml:space="preserve"> eh scrum </w:t>
+      </w:r>
+      <w:proofErr w:type="gramStart"/>
+      <w:r>
+        <w:rPr>
+          <w:rFonts w:ascii="Calibri" w:eastAsia="Times New Roman" w:hAnsi="Calibri" w:cs="Calibri"/>
+          <w:sz w:val="22"/>
+          <w:szCs w:val="22"/>
+          <w:lang w:val="en-GB"/>
+        </w:rPr>
+        <w:t>teams</w:t>
+      </w:r>
+      <w:proofErr w:type="gramEnd"/>
+      <w:r>
+        <w:rPr>
+          <w:rFonts w:ascii="Calibri" w:eastAsia="Times New Roman" w:hAnsi="Calibri" w:cs="Calibri"/>
+          <w:sz w:val="22"/>
+          <w:szCs w:val="22"/>
+          <w:lang w:val="en-GB"/>
+        </w:rPr>
+        <w:t xml:space="preserve"> progress</w:t>
+      </w:r>
+    </w:p>
+    <w:p>
+      <w:pPr>
+        <w:numPr>
+          <w:ilvl w:val="2"/>
+          <w:numId w:val="6"/>
+        </w:numPr>
+        <w:textAlignment w:val="center"/>
+        <w:rPr>
+          <w:rFonts w:ascii="Calibri" w:eastAsia="Times New Roman" w:hAnsi="Calibri" w:cs="Calibri"/>
+          <w:sz w:val="22"/>
+          <w:szCs w:val="22"/>
+          <w:lang w:val="en-GB"/>
+        </w:rPr>
+      </w:pPr>
+      <w:r>
+        <w:rPr>
+          <w:rFonts w:ascii="Calibri" w:eastAsia="Times New Roman" w:hAnsi="Calibri" w:cs="Calibri"/>
+          <w:sz w:val="22"/>
+          <w:szCs w:val="22"/>
+          <w:lang w:val="en-GB"/>
+        </w:rPr>
+        <w:t>Ensure all scrum events take place and are positive, productive, and kept within time box</w:t>
+      </w:r>
+    </w:p>
+    <w:p>
+      <w:pPr>
+        <w:numPr>
+          <w:ilvl w:val="1"/>
+          <w:numId w:val="6"/>
+        </w:numPr>
+        <w:textAlignment w:val="center"/>
+        <w:rPr>
+          <w:rFonts w:ascii="Calibri" w:eastAsia="Times New Roman" w:hAnsi="Calibri" w:cs="Calibri"/>
+          <w:sz w:val="22"/>
+          <w:szCs w:val="22"/>
+          <w:lang w:val="en-GB"/>
+        </w:rPr>
+      </w:pPr>
+      <w:r>
+        <w:rPr>
+          <w:rFonts w:ascii="Calibri" w:eastAsia="Times New Roman" w:hAnsi="Calibri" w:cs="Calibri"/>
+          <w:sz w:val="22"/>
+          <w:szCs w:val="22"/>
+          <w:lang w:val="en-GB"/>
+        </w:rPr>
+        <w:t>Helps product owner:</w:t>
+      </w:r>
+    </w:p>
+    <w:p>
+      <w:pPr>
+        <w:numPr>
+          <w:ilvl w:val="2"/>
+          <w:numId w:val="6"/>
+        </w:numPr>
+        <w:textAlignment w:val="center"/>
+        <w:rPr>
+          <w:rFonts w:ascii="Calibri" w:eastAsia="Times New Roman" w:hAnsi="Calibri" w:cs="Calibri"/>
+          <w:sz w:val="22"/>
+          <w:szCs w:val="22"/>
+          <w:lang w:val="en-GB"/>
+        </w:rPr>
+      </w:pPr>
+      <w:r>
+        <w:rPr>
+          <w:rFonts w:ascii="Calibri" w:eastAsia="Times New Roman" w:hAnsi="Calibri" w:cs="Calibri"/>
+          <w:sz w:val="22"/>
+          <w:szCs w:val="22"/>
+          <w:lang w:val="en-GB"/>
+        </w:rPr>
+        <w:t xml:space="preserve">Find techniques for effective product goal definition and </w:t>
+      </w:r>
+      <w:proofErr w:type="spellStart"/>
+      <w:r>
+        <w:rPr>
+          <w:rFonts w:ascii="Calibri" w:eastAsia="Times New Roman" w:hAnsi="Calibri" w:cs="Calibri"/>
+          <w:sz w:val="22"/>
+          <w:szCs w:val="22"/>
+          <w:lang w:val="en-GB"/>
+        </w:rPr>
+        <w:t>prduct</w:t>
+      </w:r>
+      <w:proofErr w:type="spellEnd"/>
+      <w:r>
+        <w:rPr>
+          <w:rFonts w:ascii="Calibri" w:eastAsia="Times New Roman" w:hAnsi="Calibri" w:cs="Calibri"/>
+          <w:sz w:val="22"/>
+          <w:szCs w:val="22"/>
+          <w:lang w:val="en-GB"/>
+        </w:rPr>
+        <w:t xml:space="preserve"> backlog management</w:t>
+      </w:r>
+    </w:p>
+    <w:p>
+      <w:pPr>
+        <w:numPr>
+          <w:ilvl w:val="2"/>
+          <w:numId w:val="6"/>
+        </w:numPr>
+        <w:textAlignment w:val="center"/>
+        <w:rPr>
+          <w:rFonts w:ascii="Calibri" w:eastAsia="Times New Roman" w:hAnsi="Calibri" w:cs="Calibri"/>
+          <w:sz w:val="22"/>
+          <w:szCs w:val="22"/>
+          <w:lang w:val="en-GB"/>
+        </w:rPr>
+      </w:pPr>
+      <w:r>
+        <w:rPr>
+          <w:rFonts w:ascii="Calibri" w:eastAsia="Times New Roman" w:hAnsi="Calibri" w:cs="Calibri"/>
+          <w:sz w:val="22"/>
+          <w:szCs w:val="22"/>
+          <w:lang w:val="en-GB"/>
+        </w:rPr>
+        <w:t>Provide ways for the scrum team to understand the need for clear and concise product backlog items</w:t>
+      </w:r>
+    </w:p>
+    <w:p>
+      <w:pPr>
+        <w:numPr>
+          <w:ilvl w:val="2"/>
+          <w:numId w:val="6"/>
+        </w:numPr>
+        <w:textAlignment w:val="center"/>
+        <w:rPr>
+          <w:rFonts w:ascii="Calibri" w:eastAsia="Times New Roman" w:hAnsi="Calibri" w:cs="Calibri"/>
+          <w:sz w:val="22"/>
+          <w:szCs w:val="22"/>
+          <w:lang w:val="en-GB"/>
+        </w:rPr>
+      </w:pPr>
+      <w:r>
+        <w:rPr>
+          <w:rFonts w:ascii="Calibri" w:eastAsia="Times New Roman" w:hAnsi="Calibri" w:cs="Calibri"/>
+          <w:sz w:val="22"/>
+          <w:szCs w:val="22"/>
+          <w:lang w:val="en-GB"/>
+        </w:rPr>
+        <w:t xml:space="preserve">Establish empirical product planning for complex environment </w:t>
+      </w:r>
+    </w:p>
+    <w:p>
+      <w:pPr>
+        <w:numPr>
+          <w:ilvl w:val="2"/>
+          <w:numId w:val="6"/>
+        </w:numPr>
+        <w:textAlignment w:val="center"/>
+        <w:rPr>
+          <w:rFonts w:ascii="Calibri" w:eastAsia="Times New Roman" w:hAnsi="Calibri" w:cs="Calibri"/>
+          <w:sz w:val="22"/>
+          <w:szCs w:val="22"/>
+          <w:lang w:val="en-GB"/>
+        </w:rPr>
+      </w:pPr>
+      <w:r>
+        <w:rPr>
+          <w:rFonts w:ascii="Calibri" w:eastAsia="Times New Roman" w:hAnsi="Calibri" w:cs="Calibri"/>
+          <w:sz w:val="22"/>
+          <w:szCs w:val="22"/>
+          <w:lang w:val="en-GB"/>
+        </w:rPr>
+        <w:t>Facilitate stakeholder collaboration as requested or needed</w:t>
+      </w:r>
+    </w:p>
+    <w:p>
+      <w:pPr>
+        <w:numPr>
+          <w:ilvl w:val="1"/>
+          <w:numId w:val="6"/>
+        </w:numPr>
+        <w:textAlignment w:val="center"/>
+        <w:rPr>
+          <w:rFonts w:ascii="Calibri" w:eastAsia="Times New Roman" w:hAnsi="Calibri" w:cs="Calibri"/>
+          <w:sz w:val="22"/>
+          <w:szCs w:val="22"/>
+          <w:lang w:val="en-GB"/>
+        </w:rPr>
+      </w:pPr>
+      <w:r>
+        <w:rPr>
+          <w:rFonts w:ascii="Calibri" w:eastAsia="Times New Roman" w:hAnsi="Calibri" w:cs="Calibri"/>
+          <w:sz w:val="22"/>
+          <w:szCs w:val="22"/>
+          <w:lang w:val="en-GB"/>
+        </w:rPr>
+        <w:t xml:space="preserve">Supports the organization </w:t>
+      </w:r>
+    </w:p>
+    <w:p>
+      <w:pPr>
+        <w:numPr>
+          <w:ilvl w:val="2"/>
+          <w:numId w:val="6"/>
+        </w:numPr>
+        <w:textAlignment w:val="center"/>
+        <w:rPr>
+          <w:rFonts w:ascii="Calibri" w:eastAsia="Times New Roman" w:hAnsi="Calibri" w:cs="Calibri"/>
+          <w:sz w:val="22"/>
+          <w:szCs w:val="22"/>
+          <w:lang w:val="en-GB"/>
+        </w:rPr>
+      </w:pPr>
+      <w:r>
+        <w:rPr>
+          <w:rFonts w:ascii="Calibri" w:eastAsia="Times New Roman" w:hAnsi="Calibri" w:cs="Calibri"/>
+          <w:sz w:val="22"/>
+          <w:szCs w:val="22"/>
+          <w:lang w:val="en-GB"/>
+        </w:rPr>
+        <w:t xml:space="preserve">By leading, </w:t>
+      </w:r>
+      <w:proofErr w:type="gramStart"/>
+      <w:r>
+        <w:rPr>
+          <w:rFonts w:ascii="Calibri" w:eastAsia="Times New Roman" w:hAnsi="Calibri" w:cs="Calibri"/>
+          <w:sz w:val="22"/>
+          <w:szCs w:val="22"/>
+          <w:lang w:val="en-GB"/>
+        </w:rPr>
+        <w:t>training</w:t>
+      </w:r>
+      <w:proofErr w:type="gramEnd"/>
+      <w:r>
+        <w:rPr>
+          <w:rFonts w:ascii="Calibri" w:eastAsia="Times New Roman" w:hAnsi="Calibri" w:cs="Calibri"/>
+          <w:sz w:val="22"/>
+          <w:szCs w:val="22"/>
+          <w:lang w:val="en-GB"/>
+        </w:rPr>
+        <w:t xml:space="preserve"> and coaching them in their scrum adoption</w:t>
+      </w:r>
+    </w:p>
+    <w:p>
+      <w:pPr>
+        <w:numPr>
+          <w:ilvl w:val="2"/>
+          <w:numId w:val="6"/>
+        </w:numPr>
+        <w:textAlignment w:val="center"/>
+        <w:rPr>
+          <w:rFonts w:ascii="Calibri" w:eastAsia="Times New Roman" w:hAnsi="Calibri" w:cs="Calibri"/>
+          <w:sz w:val="22"/>
+          <w:szCs w:val="22"/>
+          <w:lang w:val="en-GB"/>
+        </w:rPr>
+      </w:pPr>
+      <w:r>
+        <w:rPr>
+          <w:rFonts w:ascii="Calibri" w:eastAsia="Times New Roman" w:hAnsi="Calibri" w:cs="Calibri"/>
+          <w:sz w:val="22"/>
+          <w:szCs w:val="22"/>
+          <w:lang w:val="en-GB"/>
+        </w:rPr>
+        <w:t>By helping employees and stakeholders understand and instil an empirical approach for complex work</w:t>
+      </w:r>
+    </w:p>
+    <w:p>
+      <w:pPr>
+        <w:numPr>
+          <w:ilvl w:val="2"/>
+          <w:numId w:val="6"/>
+        </w:numPr>
+        <w:textAlignment w:val="center"/>
+        <w:rPr>
+          <w:rFonts w:ascii="Calibri" w:eastAsia="Times New Roman" w:hAnsi="Calibri" w:cs="Calibri"/>
+          <w:sz w:val="22"/>
+          <w:szCs w:val="22"/>
+          <w:lang w:val="en-GB"/>
+        </w:rPr>
+      </w:pPr>
+      <w:r>
+        <w:rPr>
+          <w:rFonts w:ascii="Calibri" w:eastAsia="Times New Roman" w:hAnsi="Calibri" w:cs="Calibri"/>
+          <w:sz w:val="22"/>
+          <w:szCs w:val="22"/>
+          <w:lang w:val="en-GB"/>
+        </w:rPr>
+        <w:t>Remove barriers between stakeholders and scrum teams</w:t>
+      </w:r>
+    </w:p>
+    <w:p>
+      <w:pPr>
+        <w:ind w:left="720"/>
+        <w:textAlignment w:val="center"/>
+        <w:rPr>
+          <w:rFonts w:ascii="Calibri" w:eastAsia="Times New Roman" w:hAnsi="Calibri" w:cs="Calibri"/>
+          <w:sz w:val="22"/>
+          <w:szCs w:val="22"/>
+          <w:lang w:val="en-GB"/>
+        </w:rPr>
+      </w:pPr>
+    </w:p>
+    <w:p>
+      <w:pPr>
+        <w:pStyle w:val="ListParagraph"/>
+        <w:numPr>
+          <w:ilvl w:val="0"/>
+          <w:numId w:val="6"/>
+        </w:numPr>
+        <w:rPr>
+          <w:lang w:val="en-US"/>
+        </w:rPr>
+      </w:pPr>
+      <w:r>
+        <w:rPr>
+          <w:lang w:val="en-US"/>
+        </w:rPr>
+        <w:t xml:space="preserve">Tester: </w:t>
+      </w:r>
+    </w:p>
+    <w:p>
+      <w:pPr>
+        <w:numPr>
+          <w:ilvl w:val="1"/>
+          <w:numId w:val="6"/>
+        </w:numPr>
+        <w:textAlignment w:val="center"/>
+        <w:rPr>
+          <w:rFonts w:ascii="Calibri" w:eastAsia="Times New Roman" w:hAnsi="Calibri" w:cs="Calibri"/>
+          <w:sz w:val="22"/>
+          <w:szCs w:val="22"/>
+          <w:lang w:val="en-GB"/>
+        </w:rPr>
+      </w:pPr>
+      <w:r>
+        <w:rPr>
+          <w:rFonts w:ascii="Calibri" w:eastAsia="Times New Roman" w:hAnsi="Calibri" w:cs="Calibri"/>
+          <w:sz w:val="22"/>
+          <w:szCs w:val="22"/>
+          <w:lang w:val="en-GB"/>
+        </w:rPr>
+        <w:t>Software tester: Execute manual test scenarios for software application and report defects</w:t>
+      </w:r>
+    </w:p>
+    <w:p>
+      <w:pPr>
+        <w:numPr>
+          <w:ilvl w:val="1"/>
+          <w:numId w:val="6"/>
+        </w:numPr>
+        <w:textAlignment w:val="center"/>
+        <w:rPr>
+          <w:rFonts w:ascii="Calibri" w:eastAsia="Times New Roman" w:hAnsi="Calibri" w:cs="Calibri"/>
+          <w:sz w:val="22"/>
+          <w:szCs w:val="22"/>
+          <w:lang w:val="en-GB"/>
+        </w:rPr>
+      </w:pPr>
+      <w:r>
+        <w:rPr>
+          <w:rFonts w:ascii="Calibri" w:eastAsia="Times New Roman" w:hAnsi="Calibri" w:cs="Calibri"/>
+          <w:sz w:val="22"/>
+          <w:szCs w:val="22"/>
+          <w:lang w:val="en-GB"/>
+        </w:rPr>
+        <w:t>Automation tester: prepare and execute automated test cases</w:t>
+      </w:r>
+    </w:p>
+    <w:p>
+      <w:pPr>
+        <w:numPr>
+          <w:ilvl w:val="1"/>
+          <w:numId w:val="6"/>
+        </w:numPr>
+        <w:textAlignment w:val="center"/>
+        <w:rPr>
+          <w:rFonts w:ascii="Calibri" w:eastAsia="Times New Roman" w:hAnsi="Calibri" w:cs="Calibri"/>
+          <w:sz w:val="22"/>
+          <w:szCs w:val="22"/>
+          <w:lang w:val="en-GB"/>
+        </w:rPr>
+      </w:pPr>
+      <w:r>
+        <w:rPr>
+          <w:rFonts w:ascii="Calibri" w:eastAsia="Times New Roman" w:hAnsi="Calibri" w:cs="Calibri"/>
+          <w:sz w:val="22"/>
+          <w:szCs w:val="22"/>
+          <w:lang w:val="en-GB"/>
+        </w:rPr>
+        <w:t>Performance tester: execute load and stress test to evaluate application stability and response times</w:t>
+      </w:r>
+    </w:p>
+    <w:p>
+      <w:pPr>
+        <w:numPr>
+          <w:ilvl w:val="1"/>
+          <w:numId w:val="6"/>
+        </w:numPr>
+        <w:textAlignment w:val="center"/>
+        <w:rPr>
+          <w:rFonts w:ascii="Calibri" w:eastAsia="Times New Roman" w:hAnsi="Calibri" w:cs="Calibri"/>
+          <w:sz w:val="22"/>
+          <w:szCs w:val="22"/>
+          <w:lang w:val="en-GB"/>
+        </w:rPr>
+      </w:pPr>
+      <w:r>
+        <w:rPr>
+          <w:rFonts w:ascii="Calibri" w:eastAsia="Times New Roman" w:hAnsi="Calibri" w:cs="Calibri"/>
+          <w:sz w:val="22"/>
+          <w:szCs w:val="22"/>
+          <w:lang w:val="en-GB"/>
+        </w:rPr>
+        <w:t>Test Analyst Monitor and improve the testing process</w:t>
+      </w:r>
+    </w:p>
+    <w:p>
+      <w:pPr>
+        <w:numPr>
+          <w:ilvl w:val="1"/>
+          <w:numId w:val="6"/>
+        </w:numPr>
+        <w:textAlignment w:val="center"/>
+        <w:rPr>
+          <w:rFonts w:ascii="Calibri" w:eastAsia="Times New Roman" w:hAnsi="Calibri" w:cs="Calibri"/>
+          <w:sz w:val="22"/>
+          <w:szCs w:val="22"/>
+          <w:lang w:val="en-GB"/>
+        </w:rPr>
+      </w:pPr>
+      <w:r>
+        <w:rPr>
+          <w:rFonts w:ascii="Calibri" w:eastAsia="Times New Roman" w:hAnsi="Calibri" w:cs="Calibri"/>
+          <w:sz w:val="22"/>
+          <w:szCs w:val="22"/>
+          <w:lang w:val="en-GB"/>
+        </w:rPr>
+        <w:t>Test Lead: plan and coordinate test activities for a team of testers</w:t>
+      </w:r>
+    </w:p>
+    <w:p>
+      <w:pPr>
+        <w:numPr>
+          <w:ilvl w:val="1"/>
+          <w:numId w:val="6"/>
+        </w:numPr>
+        <w:textAlignment w:val="center"/>
+        <w:rPr>
+          <w:rFonts w:ascii="Calibri" w:eastAsia="Times New Roman" w:hAnsi="Calibri" w:cs="Calibri"/>
+          <w:sz w:val="22"/>
+          <w:szCs w:val="22"/>
+          <w:lang w:val="en-GB"/>
+        </w:rPr>
+      </w:pPr>
+      <w:r>
+        <w:rPr>
+          <w:rFonts w:ascii="Calibri" w:eastAsia="Times New Roman" w:hAnsi="Calibri" w:cs="Calibri"/>
+          <w:sz w:val="22"/>
+          <w:szCs w:val="22"/>
+          <w:lang w:val="en-GB"/>
+        </w:rPr>
+        <w:t>Test Manager: elaborate test planes and test strategies</w:t>
+      </w:r>
+    </w:p>
+    <w:p>
+      <w:pPr>
+        <w:ind w:left="540"/>
+        <w:rPr>
+          <w:rFonts w:ascii="Calibri" w:eastAsia="Times New Roman" w:hAnsi="Calibri" w:cs="Calibri"/>
+          <w:sz w:val="22"/>
+          <w:szCs w:val="22"/>
+          <w:lang w:val="en-GB"/>
+        </w:rPr>
+      </w:pPr>
+      <w:r>
+        <w:rPr>
+          <w:rFonts w:ascii="Calibri" w:eastAsia="Times New Roman" w:hAnsi="Calibri" w:cs="Calibri"/>
+          <w:sz w:val="22"/>
+          <w:szCs w:val="22"/>
+          <w:lang w:val="en-GB"/>
+        </w:rPr>
+        <w:t> </w:t>
+      </w:r>
+    </w:p>
+    <w:p>
+      <w:pPr>
+        <w:ind w:left="360"/>
+        <w:rPr>
+          <w:rFonts w:ascii="Calibri" w:eastAsia="Times New Roman" w:hAnsi="Calibri" w:cs="Calibri"/>
+          <w:sz w:val="22"/>
+          <w:szCs w:val="22"/>
+          <w:lang w:val="en-GB"/>
+        </w:rPr>
+      </w:pPr>
+    </w:p>
+    <w:p>
+      <w:pPr>
+        <w:rPr>
+          <w:lang w:val="en-US"/>
+        </w:rPr>
+      </w:pPr>
+    </w:p>
+    <w:p>
+      <w:pPr>
+        <w:pStyle w:val="ListParagraph"/>
+        <w:numPr>
+          <w:ilvl w:val="0"/>
+          <w:numId w:val="6"/>
+        </w:numPr>
+        <w:rPr>
+          <w:lang w:val="en-US"/>
+        </w:rPr>
+      </w:pPr>
+      <w:r>
+        <w:rPr>
+          <w:lang w:val="en-US"/>
+        </w:rPr>
+        <w:lastRenderedPageBreak/>
+        <w:t>UX Designer:</w:t>
+      </w:r>
+    </w:p>
+    <w:p>
+      <w:pPr>
+        <w:numPr>
+          <w:ilvl w:val="1"/>
+          <w:numId w:val="6"/>
+        </w:numPr>
+        <w:textAlignment w:val="center"/>
+        <w:rPr>
+          <w:rFonts w:ascii="Calibri" w:eastAsia="Times New Roman" w:hAnsi="Calibri" w:cs="Calibri"/>
+          <w:sz w:val="22"/>
+          <w:szCs w:val="22"/>
+          <w:lang w:val="en-GB"/>
+        </w:rPr>
+      </w:pPr>
+      <w:r>
+        <w:rPr>
+          <w:rFonts w:ascii="Calibri" w:eastAsia="Times New Roman" w:hAnsi="Calibri" w:cs="Calibri"/>
+          <w:sz w:val="22"/>
+          <w:szCs w:val="22"/>
+          <w:lang w:val="en-GB"/>
+        </w:rPr>
+        <w:t>Assessing existing products</w:t>
+      </w:r>
+    </w:p>
+    <w:p>
+      <w:pPr>
+        <w:numPr>
+          <w:ilvl w:val="1"/>
+          <w:numId w:val="6"/>
+        </w:numPr>
+        <w:textAlignment w:val="center"/>
+        <w:rPr>
+          <w:rFonts w:ascii="Calibri" w:eastAsia="Times New Roman" w:hAnsi="Calibri" w:cs="Calibri"/>
+          <w:sz w:val="22"/>
+          <w:szCs w:val="22"/>
+          <w:lang w:val="en-GB"/>
+        </w:rPr>
+      </w:pPr>
+      <w:r>
+        <w:rPr>
+          <w:rFonts w:ascii="Calibri" w:eastAsia="Times New Roman" w:hAnsi="Calibri" w:cs="Calibri"/>
+          <w:sz w:val="22"/>
+          <w:szCs w:val="22"/>
+          <w:lang w:val="en-GB"/>
+        </w:rPr>
+        <w:t>Implementing A/B testing</w:t>
+      </w:r>
+    </w:p>
+    <w:p>
+      <w:pPr>
+        <w:numPr>
+          <w:ilvl w:val="1"/>
+          <w:numId w:val="6"/>
+        </w:numPr>
+        <w:textAlignment w:val="center"/>
+        <w:rPr>
+          <w:rFonts w:ascii="Calibri" w:eastAsia="Times New Roman" w:hAnsi="Calibri" w:cs="Calibri"/>
+          <w:sz w:val="22"/>
+          <w:szCs w:val="22"/>
+          <w:lang w:val="en-GB"/>
+        </w:rPr>
+      </w:pPr>
+      <w:r>
+        <w:rPr>
+          <w:rFonts w:ascii="Calibri" w:eastAsia="Times New Roman" w:hAnsi="Calibri" w:cs="Calibri"/>
+          <w:sz w:val="22"/>
+          <w:szCs w:val="22"/>
+          <w:lang w:val="en-GB"/>
+        </w:rPr>
+        <w:t>Developing user surveys</w:t>
+      </w:r>
+    </w:p>
+    <w:p>
+      <w:pPr>
+        <w:numPr>
+          <w:ilvl w:val="1"/>
+          <w:numId w:val="6"/>
+        </w:numPr>
+        <w:textAlignment w:val="center"/>
+        <w:rPr>
+          <w:rFonts w:ascii="Calibri" w:eastAsia="Times New Roman" w:hAnsi="Calibri" w:cs="Calibri"/>
+          <w:sz w:val="22"/>
+          <w:szCs w:val="22"/>
+          <w:lang w:val="en-GB"/>
+        </w:rPr>
+      </w:pPr>
+      <w:r>
+        <w:rPr>
+          <w:rFonts w:ascii="Calibri" w:eastAsia="Times New Roman" w:hAnsi="Calibri" w:cs="Calibri"/>
+          <w:sz w:val="22"/>
+          <w:szCs w:val="22"/>
+          <w:lang w:val="en-GB"/>
+        </w:rPr>
+        <w:t>Wire framing</w:t>
+      </w:r>
+    </w:p>
+    <w:p>
+      <w:pPr>
+        <w:numPr>
+          <w:ilvl w:val="1"/>
+          <w:numId w:val="6"/>
+        </w:numPr>
+        <w:textAlignment w:val="center"/>
+        <w:rPr>
+          <w:rFonts w:ascii="Calibri" w:eastAsia="Times New Roman" w:hAnsi="Calibri" w:cs="Calibri"/>
+          <w:sz w:val="22"/>
+          <w:szCs w:val="22"/>
+          <w:lang w:val="en-GB"/>
+        </w:rPr>
+      </w:pPr>
+      <w:r>
+        <w:rPr>
+          <w:rFonts w:ascii="Calibri" w:eastAsia="Times New Roman" w:hAnsi="Calibri" w:cs="Calibri"/>
+          <w:sz w:val="22"/>
+          <w:szCs w:val="22"/>
+          <w:lang w:val="en-GB"/>
+        </w:rPr>
+        <w:t>Prototyping</w:t>
+      </w:r>
+    </w:p>
+    <w:p>
+      <w:pPr>
+        <w:numPr>
+          <w:ilvl w:val="1"/>
+          <w:numId w:val="6"/>
+        </w:numPr>
+        <w:textAlignment w:val="center"/>
+        <w:rPr>
+          <w:rFonts w:ascii="Calibri" w:eastAsia="Times New Roman" w:hAnsi="Calibri" w:cs="Calibri"/>
+          <w:sz w:val="22"/>
+          <w:szCs w:val="22"/>
+          <w:lang w:val="en-GB"/>
+        </w:rPr>
+      </w:pPr>
+      <w:r>
+        <w:rPr>
+          <w:rFonts w:ascii="Calibri" w:eastAsia="Times New Roman" w:hAnsi="Calibri" w:cs="Calibri"/>
+          <w:sz w:val="22"/>
+          <w:szCs w:val="22"/>
+          <w:lang w:val="en-GB"/>
+        </w:rPr>
+        <w:t>Creating user flow</w:t>
+      </w:r>
+    </w:p>
+    <w:p>
+      <w:pPr>
+        <w:numPr>
+          <w:ilvl w:val="1"/>
+          <w:numId w:val="6"/>
+        </w:numPr>
+        <w:textAlignment w:val="center"/>
+        <w:rPr>
+          <w:rFonts w:ascii="Calibri" w:eastAsia="Times New Roman" w:hAnsi="Calibri" w:cs="Calibri"/>
+          <w:sz w:val="22"/>
+          <w:szCs w:val="22"/>
+          <w:lang w:val="en-GB"/>
+        </w:rPr>
+      </w:pPr>
+      <w:r>
+        <w:rPr>
+          <w:rFonts w:ascii="Calibri" w:eastAsia="Times New Roman" w:hAnsi="Calibri" w:cs="Calibri"/>
+          <w:sz w:val="22"/>
+          <w:szCs w:val="22"/>
+          <w:lang w:val="en-GB"/>
+        </w:rPr>
+        <w:t>Identifying pattern design</w:t>
+      </w:r>
+    </w:p>
+    <w:p>
+      <w:pPr>
+        <w:numPr>
+          <w:ilvl w:val="1"/>
+          <w:numId w:val="6"/>
+        </w:numPr>
+        <w:textAlignment w:val="center"/>
+        <w:rPr>
+          <w:rFonts w:ascii="Calibri" w:eastAsia="Times New Roman" w:hAnsi="Calibri" w:cs="Calibri"/>
+          <w:sz w:val="22"/>
+          <w:szCs w:val="22"/>
+          <w:lang w:val="en-GB"/>
+        </w:rPr>
+      </w:pPr>
+      <w:r>
+        <w:rPr>
+          <w:rFonts w:ascii="Calibri" w:eastAsia="Times New Roman" w:hAnsi="Calibri" w:cs="Calibri"/>
+          <w:sz w:val="22"/>
+          <w:szCs w:val="22"/>
+          <w:lang w:val="en-GB"/>
+        </w:rPr>
+        <w:t>Identifying persona or user solutions</w:t>
+      </w:r>
+    </w:p>
+    <w:p>
+      <w:pPr>
+        <w:numPr>
+          <w:ilvl w:val="1"/>
+          <w:numId w:val="6"/>
+        </w:numPr>
+        <w:textAlignment w:val="center"/>
+        <w:rPr>
+          <w:rFonts w:ascii="Calibri" w:eastAsia="Times New Roman" w:hAnsi="Calibri" w:cs="Calibri"/>
+          <w:sz w:val="22"/>
+          <w:szCs w:val="22"/>
+          <w:lang w:val="en-GB"/>
+        </w:rPr>
+      </w:pPr>
+      <w:r>
+        <w:rPr>
+          <w:rFonts w:ascii="Calibri" w:eastAsia="Times New Roman" w:hAnsi="Calibri" w:cs="Calibri"/>
+          <w:sz w:val="22"/>
+          <w:szCs w:val="22"/>
+          <w:lang w:val="en-GB"/>
+        </w:rPr>
+        <w:t>Creating inventory of content</w:t>
+      </w:r>
+    </w:p>
+    <w:p>
+      <w:pPr>
+        <w:numPr>
+          <w:ilvl w:val="1"/>
+          <w:numId w:val="6"/>
+        </w:numPr>
+        <w:textAlignment w:val="center"/>
+        <w:rPr>
+          <w:rFonts w:ascii="Calibri" w:eastAsia="Times New Roman" w:hAnsi="Calibri" w:cs="Calibri"/>
+          <w:sz w:val="22"/>
+          <w:szCs w:val="22"/>
+          <w:lang w:val="en-GB"/>
+        </w:rPr>
+      </w:pPr>
+      <w:r>
+        <w:rPr>
+          <w:rFonts w:ascii="Calibri" w:eastAsia="Times New Roman" w:hAnsi="Calibri" w:cs="Calibri"/>
+          <w:sz w:val="22"/>
+          <w:szCs w:val="22"/>
+          <w:lang w:val="en-GB"/>
+        </w:rPr>
+        <w:t>Implementing style guide</w:t>
+      </w:r>
+    </w:p>
+    <w:p>
+      <w:pPr>
+        <w:numPr>
+          <w:ilvl w:val="1"/>
+          <w:numId w:val="6"/>
+        </w:numPr>
+        <w:textAlignment w:val="center"/>
+        <w:rPr>
+          <w:rFonts w:ascii="Calibri" w:eastAsia="Times New Roman" w:hAnsi="Calibri" w:cs="Calibri"/>
+          <w:sz w:val="22"/>
+          <w:szCs w:val="22"/>
+          <w:lang w:val="en-GB"/>
+        </w:rPr>
+      </w:pPr>
+      <w:r>
+        <w:rPr>
+          <w:rFonts w:ascii="Calibri" w:eastAsia="Times New Roman" w:hAnsi="Calibri" w:cs="Calibri"/>
+          <w:sz w:val="22"/>
+          <w:szCs w:val="22"/>
+          <w:lang w:val="en-GB"/>
+        </w:rPr>
+        <w:t>Using analytics</w:t>
+      </w:r>
+    </w:p>
+    <w:p>
+      <w:pPr>
+        <w:pStyle w:val="ListParagraph"/>
+        <w:rPr>
+          <w:lang w:val="en-US"/>
+        </w:rPr>
+      </w:pPr>
+    </w:p>
+    <w:p>
+      <w:pPr>
+        <w:rPr>
+          <w:lang w:val="en-US"/>
+        </w:rPr>
+      </w:pPr>
+    </w:p>
+    <w:p>
+      <w:pPr>
+        <w:rPr>
           <w:lang w:val="en-US"/>
         </w:rPr>
       </w:pPr>
@@ -132,20 +1323,30 @@
       </w:r>
     </w:p>
     <w:p>
-      <w:pPr>
-        <w:rPr>
-          <w:b/>
-          <w:bCs/>
-          <w:lang w:val="en-US"/>
-        </w:rPr>
-      </w:pPr>
-    </w:p>
-    <w:p>
-      <w:pPr>
-        <w:rPr>
-          <w:b/>
-          <w:bCs/>
-          <w:lang w:val="en-US"/>
+      <w:hyperlink r:id="rId6" w:history="1">
+        <w:r>
+          <w:rPr>
+            <w:rStyle w:val="Hyperlink"/>
+          </w:rPr>
+          <w:t>PM-2022-23 SA2</w:t>
+        </w:r>
+      </w:hyperlink>
+    </w:p>
+    <w:p>
+      <w:pPr>
+        <w:rPr>
+          <w:b/>
+          <w:bCs/>
+          <w:lang w:val="en-US"/>
+        </w:rPr>
+      </w:pPr>
+    </w:p>
+    <w:p>
+      <w:pPr>
+        <w:rPr>
+          <w:b/>
+          <w:bCs/>
+          <w:lang w:val="de-DE"/>
         </w:rPr>
       </w:pPr>
       <w:proofErr w:type="spellStart"/>
@@ -153,16 +1354,24 @@
         <w:rPr>
           <w:b/>
           <w:bCs/>
-          <w:lang w:val="en-US"/>
-        </w:rPr>
-        <w:t>Github</w:t>
+          <w:lang w:val="de-DE"/>
+        </w:rPr>
+        <w:t>Git</w:t>
       </w:r>
       <w:proofErr w:type="spellEnd"/>
       <w:r>
         <w:rPr>
           <w:b/>
           <w:bCs/>
-          <w:lang w:val="en-US"/>
+          <w:lang w:val="de-DE"/>
+        </w:rPr>
+        <w:t>-Hub</w:t>
+      </w:r>
+      <w:r>
+        <w:rPr>
+          <w:b/>
+          <w:bCs/>
+          <w:lang w:val="de-DE"/>
         </w:rPr>
         <w:t xml:space="preserve"> link</w:t>
       </w:r>
@@ -172,122 +1381,497 @@
         <w:rPr>
           <w:b/>
           <w:bCs/>
-          <w:lang w:val="en-US"/>
-        </w:rPr>
-      </w:pPr>
-    </w:p>
-    <w:p>
-      <w:pPr>
-        <w:rPr>
-          <w:b/>
-          <w:bCs/>
-          <w:lang w:val="en-US"/>
-        </w:rPr>
-      </w:pPr>
-      <w:r>
-        <w:rPr>
-          <w:b/>
-          <w:bCs/>
-          <w:lang w:val="en-US"/>
-        </w:rPr>
-        <w:t xml:space="preserve">Jira Project </w:t>
+          <w:lang w:val="de-DE"/>
+        </w:rPr>
+      </w:pPr>
+      <w:hyperlink r:id="rId7" w:history="1">
+        <w:r>
+          <w:rPr>
+            <w:rStyle w:val="Hyperlink"/>
+            <w:b/>
+            <w:bCs/>
+            <w:lang w:val="de-DE"/>
+          </w:rPr>
+          <w:t>https://github.com/AaronCronnelly/Project-Managent.git</w:t>
+        </w:r>
+      </w:hyperlink>
+    </w:p>
+    <w:p>
+      <w:pPr>
+        <w:rPr>
+          <w:b/>
+          <w:bCs/>
+          <w:lang w:val="de-DE"/>
+        </w:rPr>
+      </w:pPr>
+      <w:r>
+        <w:rPr>
+          <w:b/>
+          <w:bCs/>
+          <w:lang w:val="de-DE"/>
+        </w:rPr>
+        <w:t xml:space="preserve"> </w:t>
+      </w:r>
+    </w:p>
+    <w:p>
+      <w:pPr>
+        <w:rPr>
+          <w:b/>
+          <w:bCs/>
+          <w:lang w:val="en-US"/>
+        </w:rPr>
+      </w:pPr>
+      <w:r>
+        <w:rPr>
+          <w:b/>
+          <w:bCs/>
+          <w:lang w:val="en-US"/>
+        </w:rPr>
+        <w:t>Jira Project l</w:t>
+      </w:r>
+      <w:r>
+        <w:rPr>
+          <w:b/>
+          <w:bCs/>
+          <w:lang w:val="en-US"/>
+        </w:rPr>
+        <w:t>ink:</w:t>
+      </w:r>
+    </w:p>
+    <w:p>
+      <w:pPr>
+        <w:rPr>
+          <w:b/>
+          <w:bCs/>
+          <w:lang w:val="en-US"/>
+        </w:rPr>
+      </w:pPr>
+      <w:hyperlink r:id="rId8" w:history="1">
+        <w:r>
+          <w:rPr>
+            <w:rStyle w:val="Hyperlink"/>
+            <w:b/>
+            <w:bCs/>
+            <w:lang w:val="en-US"/>
+          </w:rPr>
+          <w:t>https://trello.com/w/projectmanagement30173339/home</w:t>
+        </w:r>
+      </w:hyperlink>
+      <w:r>
+        <w:rPr>
+          <w:b/>
+          <w:bCs/>
+          <w:lang w:val="en-US"/>
+        </w:rPr>
+        <w:t xml:space="preserve"> </w:t>
+      </w:r>
+    </w:p>
+    <w:p>
+      <w:pPr>
+        <w:rPr>
+          <w:b/>
+          <w:bCs/>
+          <w:lang w:val="en-US"/>
+        </w:rPr>
+      </w:pPr>
+    </w:p>
+    <w:p>
+      <w:pPr>
+        <w:rPr>
+          <w:b/>
+          <w:bCs/>
+          <w:lang w:val="en-US"/>
+        </w:rPr>
+      </w:pPr>
+      <w:r>
+        <w:rPr>
+          <w:b/>
+          <w:bCs/>
+          <w:lang w:val="en-US"/>
+        </w:rPr>
+        <w:t>Microsoft</w:t>
+      </w:r>
+      <w:r>
+        <w:rPr>
+          <w:b/>
+          <w:bCs/>
+          <w:lang w:val="en-US"/>
+        </w:rPr>
+        <w:t xml:space="preserve"> project link</w:t>
+      </w:r>
+      <w:r>
+        <w:rPr>
+          <w:b/>
+          <w:bCs/>
+          <w:lang w:val="en-US"/>
+        </w:rPr>
+        <w:t>:</w:t>
+      </w:r>
+    </w:p>
+    <w:p>
+      <w:pPr>
+        <w:ind w:left="720" w:hanging="720"/>
+        <w:rPr>
+          <w:b/>
+          <w:bCs/>
+          <w:lang w:val="en-US"/>
+        </w:rPr>
+      </w:pPr>
+      <w:r>
+        <w:rPr>
+          <w:b/>
+          <w:bCs/>
+          <w:lang w:val="en-US"/>
+        </w:rPr>
+        <w:t>//will be filled in next week in lad with the help of la</w:t>
+      </w:r>
+      <w:r>
+        <w:rPr>
+          <w:b/>
+          <w:bCs/>
+          <w:lang w:val="en-US"/>
+        </w:rPr>
+        <w:t>b</w:t>
+      </w:r>
+      <w:r>
+        <w:rPr>
+          <w:b/>
+          <w:bCs/>
+          <w:lang w:val="en-US"/>
+        </w:rPr>
+        <w:t xml:space="preserve"> assistant</w:t>
+      </w:r>
+    </w:p>
+    <w:p>
+      <w:pPr>
+        <w:rPr>
+          <w:b/>
+          <w:bCs/>
+          <w:lang w:val="en-US"/>
+        </w:rPr>
+      </w:pPr>
+    </w:p>
+    <w:p>
+      <w:pPr>
+        <w:rPr>
+          <w:b/>
+          <w:bCs/>
+          <w:lang w:val="en-US"/>
+        </w:rPr>
+      </w:pPr>
+      <w:r>
+        <w:rPr>
+          <w:b/>
+          <w:bCs/>
+          <w:lang w:val="en-US"/>
+        </w:rPr>
+        <w:t>Team working agreement</w:t>
+      </w:r>
+    </w:p>
+    <w:p>
+      <w:pPr>
+        <w:rPr>
+          <w:b/>
+          <w:bCs/>
+          <w:lang w:val="en-US"/>
+        </w:rPr>
+      </w:pPr>
+      <w:r>
+        <w:rPr>
+          <w:b/>
+          <w:bCs/>
+          <w:lang w:val="en-US"/>
+        </w:rPr>
+        <w:t>https://atlantictu-my.sharepoint.com/:o:/g/personal/joseph_corr_atu_ie/ErBfSl7NJBVJjlpxRU63pFMBrkTfGx4iWZUWh8azzSgqsg?e=4MGDjF</w:t>
+      </w:r>
+    </w:p>
+    <w:p>
+      <w:pPr>
+        <w:rPr>
+          <w:lang w:val="en-US"/>
+        </w:rPr>
+      </w:pPr>
+      <w:r>
+        <w:rPr>
+          <w:b/>
+          <w:bCs/>
+          <w:lang w:val="en-US"/>
+        </w:rPr>
+        <w:tab/>
+      </w:r>
+      <w:r>
+        <w:rPr>
+          <w:lang w:val="en-US"/>
+        </w:rPr>
+        <w:t xml:space="preserve">The team working agreement is an important document to the team, as it outlines the guideline that we will follow to in turn provide </w:t>
       </w:r>
       <w:proofErr w:type="spellStart"/>
-      <w:r>
-        <w:rPr>
-          <w:b/>
-          <w:bCs/>
-          <w:lang w:val="en-US"/>
-        </w:rPr>
-        <w:t>llink</w:t>
+      <w:proofErr w:type="gramStart"/>
+      <w:r>
+        <w:rPr>
+          <w:lang w:val="en-US"/>
+        </w:rPr>
+        <w:t>a</w:t>
       </w:r>
       <w:proofErr w:type="spellEnd"/>
-    </w:p>
-    <w:p>
-      <w:pPr>
-        <w:rPr>
-          <w:b/>
-          <w:bCs/>
-          <w:lang w:val="en-US"/>
-        </w:rPr>
-      </w:pPr>
-    </w:p>
-    <w:p>
-      <w:pPr>
-        <w:rPr>
-          <w:b/>
-          <w:bCs/>
-          <w:lang w:val="en-US"/>
-        </w:rPr>
-      </w:pPr>
-      <w:proofErr w:type="spellStart"/>
-      <w:r>
-        <w:rPr>
-          <w:b/>
-          <w:bCs/>
-          <w:lang w:val="en-US"/>
-        </w:rPr>
-        <w:t>Micrsoft</w:t>
-      </w:r>
-      <w:proofErr w:type="spellEnd"/>
-      <w:r>
-        <w:rPr>
-          <w:b/>
-          <w:bCs/>
-          <w:lang w:val="en-US"/>
-        </w:rPr>
-        <w:t xml:space="preserve"> project link</w:t>
-      </w:r>
-    </w:p>
-    <w:p>
-      <w:pPr>
-        <w:rPr>
-          <w:b/>
-          <w:bCs/>
-          <w:lang w:val="en-US"/>
-        </w:rPr>
-      </w:pPr>
-    </w:p>
-    <w:p>
-      <w:pPr>
-        <w:rPr>
-          <w:b/>
-          <w:bCs/>
-          <w:lang w:val="en-US"/>
-        </w:rPr>
-      </w:pPr>
-      <w:r>
-        <w:rPr>
-          <w:b/>
-          <w:bCs/>
-          <w:lang w:val="en-US"/>
-        </w:rPr>
-        <w:t>Team working agreement</w:t>
-      </w:r>
-    </w:p>
-    <w:p>
-      <w:pPr>
-        <w:rPr>
-          <w:b/>
-          <w:bCs/>
-          <w:lang w:val="en-US"/>
-        </w:rPr>
-      </w:pPr>
-    </w:p>
-    <w:p>
-      <w:pPr>
-        <w:rPr>
-          <w:b/>
-          <w:bCs/>
-          <w:lang w:val="en-US"/>
-        </w:rPr>
-      </w:pPr>
-      <w:r>
-        <w:rPr>
-          <w:b/>
-          <w:bCs/>
-          <w:lang w:val="en-US"/>
-        </w:rPr>
+      <w:proofErr w:type="gramEnd"/>
+      <w:r>
+        <w:rPr>
+          <w:lang w:val="en-US"/>
+        </w:rPr>
+        <w:t xml:space="preserve"> effective working </w:t>
+      </w:r>
+      <w:r>
+        <w:rPr>
+          <w:lang w:val="en-US"/>
+        </w:rPr>
+        <w:t>environment</w:t>
+      </w:r>
+      <w:r>
+        <w:rPr>
+          <w:lang w:val="en-US"/>
+        </w:rPr>
+        <w:t xml:space="preserve"> to the best of our ability</w:t>
+      </w:r>
+      <w:r>
+        <w:rPr>
+          <w:lang w:val="en-US"/>
+        </w:rPr>
+        <w:t>’</w:t>
+      </w:r>
+      <w:r>
+        <w:rPr>
+          <w:lang w:val="en-US"/>
+        </w:rPr>
+        <w:t xml:space="preserve">s. What follows is a list of the </w:t>
+      </w:r>
+      <w:r>
+        <w:rPr>
+          <w:lang w:val="en-US"/>
+        </w:rPr>
+        <w:t>guidelines of the working agreement.</w:t>
+      </w:r>
+    </w:p>
+    <w:p>
+      <w:pPr>
+        <w:pStyle w:val="ListParagraph"/>
+        <w:numPr>
+          <w:ilvl w:val="0"/>
+          <w:numId w:val="3"/>
+        </w:numPr>
+        <w:rPr>
+          <w:lang w:val="en-US"/>
+        </w:rPr>
+      </w:pPr>
+      <w:r>
+        <w:rPr>
+          <w:lang w:val="en-US"/>
+        </w:rPr>
+        <w:t xml:space="preserve">Meetings to begin and end on time, </w:t>
+      </w:r>
+    </w:p>
+    <w:p>
+      <w:pPr>
+        <w:pStyle w:val="ListParagraph"/>
+        <w:numPr>
+          <w:ilvl w:val="0"/>
+          <w:numId w:val="3"/>
+        </w:numPr>
+        <w:rPr>
+          <w:lang w:val="en-US"/>
+        </w:rPr>
+      </w:pPr>
+      <w:r>
+        <w:rPr>
+          <w:lang w:val="en-US"/>
+        </w:rPr>
+        <w:t>Have a set time every day for meetings,</w:t>
+      </w:r>
+    </w:p>
+    <w:p>
+      <w:pPr>
+        <w:pStyle w:val="ListParagraph"/>
+        <w:numPr>
+          <w:ilvl w:val="0"/>
+          <w:numId w:val="3"/>
+        </w:numPr>
+        <w:rPr>
+          <w:lang w:val="en-US"/>
+        </w:rPr>
+      </w:pPr>
+      <w:r>
+        <w:rPr>
+          <w:lang w:val="en-US"/>
+        </w:rPr>
+        <w:t>Allow each other to talk,</w:t>
+      </w:r>
+    </w:p>
+    <w:p>
+      <w:pPr>
+        <w:pStyle w:val="ListParagraph"/>
+        <w:numPr>
+          <w:ilvl w:val="0"/>
+          <w:numId w:val="3"/>
+        </w:numPr>
+        <w:rPr>
+          <w:lang w:val="en-US"/>
+        </w:rPr>
+      </w:pPr>
+      <w:r>
+        <w:rPr>
+          <w:lang w:val="en-US"/>
+        </w:rPr>
+        <w:t>Allow enough time for the meeting,</w:t>
+      </w:r>
+    </w:p>
+    <w:p>
+      <w:pPr>
+        <w:pStyle w:val="ListParagraph"/>
+        <w:numPr>
+          <w:ilvl w:val="0"/>
+          <w:numId w:val="3"/>
+        </w:numPr>
+        <w:rPr>
+          <w:lang w:val="en-US"/>
+        </w:rPr>
+      </w:pPr>
+      <w:r>
+        <w:rPr>
+          <w:lang w:val="en-US"/>
+        </w:rPr>
+        <w:t>Provide a quick standup to inform each other,</w:t>
+      </w:r>
+    </w:p>
+    <w:p>
+      <w:pPr>
+        <w:pStyle w:val="ListParagraph"/>
+        <w:numPr>
+          <w:ilvl w:val="0"/>
+          <w:numId w:val="3"/>
+        </w:numPr>
+        <w:rPr>
+          <w:lang w:val="en-US"/>
+        </w:rPr>
+      </w:pPr>
+      <w:r>
+        <w:rPr>
+          <w:lang w:val="en-US"/>
+        </w:rPr>
+        <w:t xml:space="preserve">Help each other out, </w:t>
+      </w:r>
+    </w:p>
+    <w:p>
+      <w:pPr>
+        <w:pStyle w:val="ListParagraph"/>
+        <w:numPr>
+          <w:ilvl w:val="0"/>
+          <w:numId w:val="3"/>
+        </w:numPr>
+        <w:rPr>
+          <w:lang w:val="en-US"/>
+        </w:rPr>
+      </w:pPr>
+      <w:r>
+        <w:rPr>
+          <w:lang w:val="en-US"/>
+        </w:rPr>
+        <w:t xml:space="preserve">Work as a team, </w:t>
+      </w:r>
+    </w:p>
+    <w:p>
+      <w:pPr>
+        <w:pStyle w:val="ListParagraph"/>
+        <w:numPr>
+          <w:ilvl w:val="0"/>
+          <w:numId w:val="3"/>
+        </w:numPr>
+        <w:rPr>
+          <w:lang w:val="en-US"/>
+        </w:rPr>
+      </w:pPr>
+      <w:r>
+        <w:rPr>
+          <w:lang w:val="en-US"/>
+        </w:rPr>
+        <w:t>Work on solutions together,</w:t>
+      </w:r>
+    </w:p>
+    <w:p>
+      <w:pPr>
+        <w:pStyle w:val="ListParagraph"/>
+        <w:numPr>
+          <w:ilvl w:val="0"/>
+          <w:numId w:val="3"/>
+        </w:numPr>
+        <w:rPr>
+          <w:lang w:val="en-US"/>
+        </w:rPr>
+      </w:pPr>
+      <w:r>
+        <w:rPr>
+          <w:lang w:val="en-US"/>
+        </w:rPr>
+        <w:t>Work to be submitted on time.</w:t>
+      </w:r>
+    </w:p>
+    <w:p>
+      <w:pPr>
+        <w:rPr>
+          <w:lang w:val="en-US"/>
+        </w:rPr>
+      </w:pPr>
+    </w:p>
+    <w:p>
+      <w:pPr>
+        <w:rPr>
+          <w:b/>
+          <w:bCs/>
+          <w:lang w:val="en-US"/>
+        </w:rPr>
+      </w:pPr>
+    </w:p>
+    <w:p>
+      <w:pPr>
+        <w:rPr>
+          <w:b/>
+          <w:bCs/>
+          <w:lang w:val="en-US"/>
+        </w:rPr>
+      </w:pPr>
+    </w:p>
+    <w:p>
+      <w:pPr>
+        <w:rPr>
+          <w:b/>
+          <w:bCs/>
+          <w:lang w:val="en-US"/>
+        </w:rPr>
+      </w:pPr>
+    </w:p>
+    <w:p>
+      <w:pPr>
+        <w:rPr>
+          <w:b/>
+          <w:bCs/>
+          <w:lang w:val="en-US"/>
+        </w:rPr>
+      </w:pPr>
+    </w:p>
+    <w:p>
+      <w:pPr>
+        <w:rPr>
+          <w:b/>
+          <w:bCs/>
+          <w:lang w:val="en-US"/>
+        </w:rPr>
+      </w:pPr>
+      <w:r>
+        <w:rPr>
+          <w:b/>
+          <w:bCs/>
+          <w:lang w:val="en-US"/>
+        </w:rPr>
+        <w:lastRenderedPageBreak/>
         <w:t xml:space="preserve">Project Ideas </w:t>
       </w:r>
     </w:p>
@@ -296,6 +1880,62 @@
         <w:rPr>
           <w:b/>
           <w:bCs/>
+          <w:lang w:val="en-US"/>
+        </w:rPr>
+      </w:pPr>
+      <w:hyperlink r:id="rId9" w:history="1">
+        <w:r>
+          <w:rPr>
+            <w:rStyle w:val="Hyperlink"/>
+            <w:b/>
+            <w:bCs/>
+            <w:lang w:val="en-US"/>
+          </w:rPr>
+          <w:t>https://atlantictu-my.sharepoint.com/:o:/g/personal/joseph_corr_atu_ie/ErBfSl7NJBVJjlpxRU63pFMBrkTfGx4iWZUWh8azzSgqsg?e=kmyZuN</w:t>
+        </w:r>
+      </w:hyperlink>
+      <w:r>
+        <w:rPr>
+          <w:b/>
+          <w:bCs/>
+          <w:lang w:val="en-US"/>
+        </w:rPr>
+        <w:t xml:space="preserve"> </w:t>
+      </w:r>
+    </w:p>
+    <w:p>
+      <w:pPr>
+        <w:rPr>
+          <w:b/>
+          <w:bCs/>
+          <w:lang w:val="en-US"/>
+        </w:rPr>
+      </w:pPr>
+    </w:p>
+    <w:p>
+      <w:pPr>
+        <w:rPr>
+          <w:lang w:val="en-US"/>
+        </w:rPr>
+      </w:pPr>
+      <w:r>
+        <w:rPr>
+          <w:lang w:val="en-US"/>
+        </w:rPr>
+        <w:tab/>
+        <w:t>Currently we are taking a week to come up with some ideas ourselves and then talk about them in the next lab to hopefully provide the best chance for a good product to be made. This will allow us to show our independent working side, and then allow us to practice, the presentation of each of our ideas to the group and start a discussion to decide on which project to commence with.</w:t>
+      </w:r>
+    </w:p>
+    <w:p>
+      <w:pPr>
+        <w:rPr>
+          <w:lang w:val="en-US"/>
+        </w:rPr>
+      </w:pPr>
+    </w:p>
+    <w:p>
+      <w:pPr>
+        <w:rPr>
           <w:lang w:val="en-US"/>
         </w:rPr>
       </w:pPr>
@@ -618,7 +2258,15 @@
           <w:bCs/>
           <w:lang w:val="en-US"/>
         </w:rPr>
-        <w:t>Signature: ____________________</w:t>
+        <w:t>Signature:</w:t>
+      </w:r>
+      <w:r>
+        <w:rPr>
+          <w:b/>
+          <w:bCs/>
+          <w:lang w:val="en-US"/>
+        </w:rPr>
+        <w:t xml:space="preserve"> __________</w:t>
       </w:r>
       <w:r>
         <w:rPr>
@@ -627,32 +2275,7 @@
           <w:lang w:val="en-US"/>
         </w:rPr>
         <w:tab/>
-      </w:r>
-      <w:r>
-        <w:rPr>
-          <w:b/>
-          <w:bCs/>
-          <w:lang w:val="en-US"/>
-        </w:rPr>
-        <w:tab/>
-      </w:r>
-      <w:proofErr w:type="gramStart"/>
-      <w:r>
-        <w:rPr>
-          <w:b/>
-          <w:bCs/>
-          <w:lang w:val="en-US"/>
-        </w:rPr>
-        <w:t>Date:_</w:t>
-      </w:r>
-      <w:proofErr w:type="gramEnd"/>
-      <w:r>
-        <w:rPr>
-          <w:b/>
-          <w:bCs/>
-          <w:lang w:val="en-US"/>
-        </w:rPr>
-        <w:t>_/__/__</w:t>
+        <w:t>Date:__/__/__</w:t>
       </w:r>
     </w:p>
     <w:sectPr>
@@ -781,6 +2404,230 @@
     </w:lvl>
   </w:abstractNum>
   <w:abstractNum w:abstractNumId="1" w15:restartNumberingAfterBreak="0">
+    <w:nsid w:val="166149B0"/>
+    <w:multiLevelType w:val="hybridMultilevel"/>
+    <w:tmpl w:val="38C8CE8C"/>
+    <w:lvl w:ilvl="0" w:tplc="4226350A">
+      <w:numFmt w:val="bullet"/>
+      <w:lvlText w:val="-"/>
+      <w:lvlJc w:val="left"/>
+      <w:pPr>
+        <w:ind w:left="720" w:hanging="360"/>
+      </w:pPr>
+      <w:rPr>
+        <w:rFonts w:ascii="Calibri" w:eastAsiaTheme="minorEastAsia" w:hAnsi="Calibri" w:cs="Calibri" w:hint="default"/>
+      </w:rPr>
+    </w:lvl>
+    <w:lvl w:ilvl="1" w:tplc="08090003" w:tentative="1">
+      <w:start w:val="1"/>
+      <w:numFmt w:val="bullet"/>
+      <w:lvlText w:val="o"/>
+      <w:lvlJc w:val="left"/>
+      <w:pPr>
+        <w:ind w:left="1440" w:hanging="360"/>
+      </w:pPr>
+      <w:rPr>
+        <w:rFonts w:ascii="Courier New" w:hAnsi="Courier New" w:cs="Courier New" w:hint="default"/>
+      </w:rPr>
+    </w:lvl>
+    <w:lvl w:ilvl="2" w:tplc="08090005" w:tentative="1">
+      <w:start w:val="1"/>
+      <w:numFmt w:val="bullet"/>
+      <w:lvlText w:val=""/>
+      <w:lvlJc w:val="left"/>
+      <w:pPr>
+        <w:ind w:left="2160" w:hanging="360"/>
+      </w:pPr>
+      <w:rPr>
+        <w:rFonts w:ascii="Wingdings" w:hAnsi="Wingdings" w:hint="default"/>
+      </w:rPr>
+    </w:lvl>
+    <w:lvl w:ilvl="3" w:tplc="08090001" w:tentative="1">
+      <w:start w:val="1"/>
+      <w:numFmt w:val="bullet"/>
+      <w:lvlText w:val=""/>
+      <w:lvlJc w:val="left"/>
+      <w:pPr>
+        <w:ind w:left="2880" w:hanging="360"/>
+      </w:pPr>
+      <w:rPr>
+        <w:rFonts w:ascii="Symbol" w:hAnsi="Symbol" w:hint="default"/>
+      </w:rPr>
+    </w:lvl>
+    <w:lvl w:ilvl="4" w:tplc="08090003" w:tentative="1">
+      <w:start w:val="1"/>
+      <w:numFmt w:val="bullet"/>
+      <w:lvlText w:val="o"/>
+      <w:lvlJc w:val="left"/>
+      <w:pPr>
+        <w:ind w:left="3600" w:hanging="360"/>
+      </w:pPr>
+      <w:rPr>
+        <w:rFonts w:ascii="Courier New" w:hAnsi="Courier New" w:cs="Courier New" w:hint="default"/>
+      </w:rPr>
+    </w:lvl>
+    <w:lvl w:ilvl="5" w:tplc="08090005" w:tentative="1">
+      <w:start w:val="1"/>
+      <w:numFmt w:val="bullet"/>
+      <w:lvlText w:val=""/>
+      <w:lvlJc w:val="left"/>
+      <w:pPr>
+        <w:ind w:left="4320" w:hanging="360"/>
+      </w:pPr>
+      <w:rPr>
+        <w:rFonts w:ascii="Wingdings" w:hAnsi="Wingdings" w:hint="default"/>
+      </w:rPr>
+    </w:lvl>
+    <w:lvl w:ilvl="6" w:tplc="08090001" w:tentative="1">
+      <w:start w:val="1"/>
+      <w:numFmt w:val="bullet"/>
+      <w:lvlText w:val=""/>
+      <w:lvlJc w:val="left"/>
+      <w:pPr>
+        <w:ind w:left="5040" w:hanging="360"/>
+      </w:pPr>
+      <w:rPr>
+        <w:rFonts w:ascii="Symbol" w:hAnsi="Symbol" w:hint="default"/>
+      </w:rPr>
+    </w:lvl>
+    <w:lvl w:ilvl="7" w:tplc="08090003" w:tentative="1">
+      <w:start w:val="1"/>
+      <w:numFmt w:val="bullet"/>
+      <w:lvlText w:val="o"/>
+      <w:lvlJc w:val="left"/>
+      <w:pPr>
+        <w:ind w:left="5760" w:hanging="360"/>
+      </w:pPr>
+      <w:rPr>
+        <w:rFonts w:ascii="Courier New" w:hAnsi="Courier New" w:cs="Courier New" w:hint="default"/>
+      </w:rPr>
+    </w:lvl>
+    <w:lvl w:ilvl="8" w:tplc="08090005" w:tentative="1">
+      <w:start w:val="1"/>
+      <w:numFmt w:val="bullet"/>
+      <w:lvlText w:val=""/>
+      <w:lvlJc w:val="left"/>
+      <w:pPr>
+        <w:ind w:left="6480" w:hanging="360"/>
+      </w:pPr>
+      <w:rPr>
+        <w:rFonts w:ascii="Wingdings" w:hAnsi="Wingdings" w:hint="default"/>
+      </w:rPr>
+    </w:lvl>
+  </w:abstractNum>
+  <w:abstractNum w:abstractNumId="2" w15:restartNumberingAfterBreak="0">
+    <w:nsid w:val="433C1AD7"/>
+    <w:multiLevelType w:val="hybridMultilevel"/>
+    <w:tmpl w:val="2640DC86"/>
+    <w:lvl w:ilvl="0" w:tplc="E630468E">
+      <w:numFmt w:val="bullet"/>
+      <w:lvlText w:val="-"/>
+      <w:lvlJc w:val="left"/>
+      <w:pPr>
+        <w:ind w:left="720" w:hanging="360"/>
+      </w:pPr>
+      <w:rPr>
+        <w:rFonts w:ascii="Calibri" w:eastAsiaTheme="minorEastAsia" w:hAnsi="Calibri" w:cs="Calibri" w:hint="default"/>
+      </w:rPr>
+    </w:lvl>
+    <w:lvl w:ilvl="1" w:tplc="08090003">
+      <w:start w:val="1"/>
+      <w:numFmt w:val="bullet"/>
+      <w:lvlText w:val="o"/>
+      <w:lvlJc w:val="left"/>
+      <w:pPr>
+        <w:ind w:left="1440" w:hanging="360"/>
+      </w:pPr>
+      <w:rPr>
+        <w:rFonts w:ascii="Courier New" w:hAnsi="Courier New" w:cs="Courier New" w:hint="default"/>
+      </w:rPr>
+    </w:lvl>
+    <w:lvl w:ilvl="2" w:tplc="08090005">
+      <w:start w:val="1"/>
+      <w:numFmt w:val="bullet"/>
+      <w:lvlText w:val=""/>
+      <w:lvlJc w:val="left"/>
+      <w:pPr>
+        <w:ind w:left="2160" w:hanging="360"/>
+      </w:pPr>
+      <w:rPr>
+        <w:rFonts w:ascii="Wingdings" w:hAnsi="Wingdings" w:hint="default"/>
+      </w:rPr>
+    </w:lvl>
+    <w:lvl w:ilvl="3" w:tplc="08090001">
+      <w:start w:val="1"/>
+      <w:numFmt w:val="bullet"/>
+      <w:lvlText w:val=""/>
+      <w:lvlJc w:val="left"/>
+      <w:pPr>
+        <w:ind w:left="2880" w:hanging="360"/>
+      </w:pPr>
+      <w:rPr>
+        <w:rFonts w:ascii="Symbol" w:hAnsi="Symbol" w:hint="default"/>
+      </w:rPr>
+    </w:lvl>
+    <w:lvl w:ilvl="4" w:tplc="08090003">
+      <w:start w:val="1"/>
+      <w:numFmt w:val="bullet"/>
+      <w:lvlText w:val="o"/>
+      <w:lvlJc w:val="left"/>
+      <w:pPr>
+        <w:ind w:left="3600" w:hanging="360"/>
+      </w:pPr>
+      <w:rPr>
+        <w:rFonts w:ascii="Courier New" w:hAnsi="Courier New" w:cs="Courier New" w:hint="default"/>
+      </w:rPr>
+    </w:lvl>
+    <w:lvl w:ilvl="5" w:tplc="08090005" w:tentative="1">
+      <w:start w:val="1"/>
+      <w:numFmt w:val="bullet"/>
+      <w:lvlText w:val=""/>
+      <w:lvlJc w:val="left"/>
+      <w:pPr>
+        <w:ind w:left="4320" w:hanging="360"/>
+      </w:pPr>
+      <w:rPr>
+        <w:rFonts w:ascii="Wingdings" w:hAnsi="Wingdings" w:hint="default"/>
+      </w:rPr>
+    </w:lvl>
+    <w:lvl w:ilvl="6" w:tplc="08090001" w:tentative="1">
+      <w:start w:val="1"/>
+      <w:numFmt w:val="bullet"/>
+      <w:lvlText w:val=""/>
+      <w:lvlJc w:val="left"/>
+      <w:pPr>
+        <w:ind w:left="5040" w:hanging="360"/>
+      </w:pPr>
+      <w:rPr>
+        <w:rFonts w:ascii="Symbol" w:hAnsi="Symbol" w:hint="default"/>
+      </w:rPr>
+    </w:lvl>
+    <w:lvl w:ilvl="7" w:tplc="08090003" w:tentative="1">
+      <w:start w:val="1"/>
+      <w:numFmt w:val="bullet"/>
+      <w:lvlText w:val="o"/>
+      <w:lvlJc w:val="left"/>
+      <w:pPr>
+        <w:ind w:left="5760" w:hanging="360"/>
+      </w:pPr>
+      <w:rPr>
+        <w:rFonts w:ascii="Courier New" w:hAnsi="Courier New" w:cs="Courier New" w:hint="default"/>
+      </w:rPr>
+    </w:lvl>
+    <w:lvl w:ilvl="8" w:tplc="08090005" w:tentative="1">
+      <w:start w:val="1"/>
+      <w:numFmt w:val="bullet"/>
+      <w:lvlText w:val=""/>
+      <w:lvlJc w:val="left"/>
+      <w:pPr>
+        <w:ind w:left="6480" w:hanging="360"/>
+      </w:pPr>
+      <w:rPr>
+        <w:rFonts w:ascii="Wingdings" w:hAnsi="Wingdings" w:hint="default"/>
+      </w:rPr>
+    </w:lvl>
+  </w:abstractNum>
+  <w:abstractNum w:abstractNumId="3" w15:restartNumberingAfterBreak="0">
     <w:nsid w:val="4C06482C"/>
     <w:multiLevelType w:val="multilevel"/>
     <w:tmpl w:val="20EA315A"/>
@@ -929,11 +2776,1008 @@
       </w:rPr>
     </w:lvl>
   </w:abstractNum>
+  <w:abstractNum w:abstractNumId="4" w15:restartNumberingAfterBreak="0">
+    <w:nsid w:val="5663568D"/>
+    <w:multiLevelType w:val="multilevel"/>
+    <w:tmpl w:val="6F245BFC"/>
+    <w:lvl w:ilvl="0">
+      <w:start w:val="1"/>
+      <w:numFmt w:val="bullet"/>
+      <w:lvlText w:val=""/>
+      <w:lvlJc w:val="left"/>
+      <w:pPr>
+        <w:tabs>
+          <w:tab w:val="num" w:pos="720"/>
+        </w:tabs>
+        <w:ind w:left="720" w:hanging="360"/>
+      </w:pPr>
+      <w:rPr>
+        <w:rFonts w:ascii="Symbol" w:hAnsi="Symbol" w:hint="default"/>
+        <w:sz w:val="20"/>
+      </w:rPr>
+    </w:lvl>
+    <w:lvl w:ilvl="1" w:tentative="1">
+      <w:start w:val="1"/>
+      <w:numFmt w:val="bullet"/>
+      <w:lvlText w:val=""/>
+      <w:lvlJc w:val="left"/>
+      <w:pPr>
+        <w:tabs>
+          <w:tab w:val="num" w:pos="1440"/>
+        </w:tabs>
+        <w:ind w:left="1440" w:hanging="360"/>
+      </w:pPr>
+      <w:rPr>
+        <w:rFonts w:ascii="Symbol" w:hAnsi="Symbol" w:hint="default"/>
+        <w:sz w:val="20"/>
+      </w:rPr>
+    </w:lvl>
+    <w:lvl w:ilvl="2" w:tentative="1">
+      <w:start w:val="1"/>
+      <w:numFmt w:val="bullet"/>
+      <w:lvlText w:val=""/>
+      <w:lvlJc w:val="left"/>
+      <w:pPr>
+        <w:tabs>
+          <w:tab w:val="num" w:pos="2160"/>
+        </w:tabs>
+        <w:ind w:left="2160" w:hanging="360"/>
+      </w:pPr>
+      <w:rPr>
+        <w:rFonts w:ascii="Symbol" w:hAnsi="Symbol" w:hint="default"/>
+        <w:sz w:val="20"/>
+      </w:rPr>
+    </w:lvl>
+    <w:lvl w:ilvl="3" w:tentative="1">
+      <w:start w:val="1"/>
+      <w:numFmt w:val="bullet"/>
+      <w:lvlText w:val=""/>
+      <w:lvlJc w:val="left"/>
+      <w:pPr>
+        <w:tabs>
+          <w:tab w:val="num" w:pos="2880"/>
+        </w:tabs>
+        <w:ind w:left="2880" w:hanging="360"/>
+      </w:pPr>
+      <w:rPr>
+        <w:rFonts w:ascii="Symbol" w:hAnsi="Symbol" w:hint="default"/>
+        <w:sz w:val="20"/>
+      </w:rPr>
+    </w:lvl>
+    <w:lvl w:ilvl="4" w:tentative="1">
+      <w:start w:val="1"/>
+      <w:numFmt w:val="bullet"/>
+      <w:lvlText w:val=""/>
+      <w:lvlJc w:val="left"/>
+      <w:pPr>
+        <w:tabs>
+          <w:tab w:val="num" w:pos="3600"/>
+        </w:tabs>
+        <w:ind w:left="3600" w:hanging="360"/>
+      </w:pPr>
+      <w:rPr>
+        <w:rFonts w:ascii="Symbol" w:hAnsi="Symbol" w:hint="default"/>
+        <w:sz w:val="20"/>
+      </w:rPr>
+    </w:lvl>
+    <w:lvl w:ilvl="5" w:tentative="1">
+      <w:start w:val="1"/>
+      <w:numFmt w:val="bullet"/>
+      <w:lvlText w:val=""/>
+      <w:lvlJc w:val="left"/>
+      <w:pPr>
+        <w:tabs>
+          <w:tab w:val="num" w:pos="4320"/>
+        </w:tabs>
+        <w:ind w:left="4320" w:hanging="360"/>
+      </w:pPr>
+      <w:rPr>
+        <w:rFonts w:ascii="Symbol" w:hAnsi="Symbol" w:hint="default"/>
+        <w:sz w:val="20"/>
+      </w:rPr>
+    </w:lvl>
+    <w:lvl w:ilvl="6" w:tentative="1">
+      <w:start w:val="1"/>
+      <w:numFmt w:val="bullet"/>
+      <w:lvlText w:val=""/>
+      <w:lvlJc w:val="left"/>
+      <w:pPr>
+        <w:tabs>
+          <w:tab w:val="num" w:pos="5040"/>
+        </w:tabs>
+        <w:ind w:left="5040" w:hanging="360"/>
+      </w:pPr>
+      <w:rPr>
+        <w:rFonts w:ascii="Symbol" w:hAnsi="Symbol" w:hint="default"/>
+        <w:sz w:val="20"/>
+      </w:rPr>
+    </w:lvl>
+    <w:lvl w:ilvl="7" w:tentative="1">
+      <w:start w:val="1"/>
+      <w:numFmt w:val="bullet"/>
+      <w:lvlText w:val=""/>
+      <w:lvlJc w:val="left"/>
+      <w:pPr>
+        <w:tabs>
+          <w:tab w:val="num" w:pos="5760"/>
+        </w:tabs>
+        <w:ind w:left="5760" w:hanging="360"/>
+      </w:pPr>
+      <w:rPr>
+        <w:rFonts w:ascii="Symbol" w:hAnsi="Symbol" w:hint="default"/>
+        <w:sz w:val="20"/>
+      </w:rPr>
+    </w:lvl>
+    <w:lvl w:ilvl="8" w:tentative="1">
+      <w:start w:val="1"/>
+      <w:numFmt w:val="bullet"/>
+      <w:lvlText w:val=""/>
+      <w:lvlJc w:val="left"/>
+      <w:pPr>
+        <w:tabs>
+          <w:tab w:val="num" w:pos="6480"/>
+        </w:tabs>
+        <w:ind w:left="6480" w:hanging="360"/>
+      </w:pPr>
+      <w:rPr>
+        <w:rFonts w:ascii="Symbol" w:hAnsi="Symbol" w:hint="default"/>
+        <w:sz w:val="20"/>
+      </w:rPr>
+    </w:lvl>
+  </w:abstractNum>
+  <w:abstractNum w:abstractNumId="5" w15:restartNumberingAfterBreak="0">
+    <w:nsid w:val="57D25F18"/>
+    <w:multiLevelType w:val="multilevel"/>
+    <w:tmpl w:val="EB98D954"/>
+    <w:lvl w:ilvl="0">
+      <w:start w:val="1"/>
+      <w:numFmt w:val="bullet"/>
+      <w:lvlText w:val=""/>
+      <w:lvlJc w:val="left"/>
+      <w:pPr>
+        <w:tabs>
+          <w:tab w:val="num" w:pos="720"/>
+        </w:tabs>
+        <w:ind w:left="720" w:hanging="360"/>
+      </w:pPr>
+      <w:rPr>
+        <w:rFonts w:ascii="Symbol" w:hAnsi="Symbol" w:hint="default"/>
+        <w:sz w:val="20"/>
+      </w:rPr>
+    </w:lvl>
+    <w:lvl w:ilvl="1" w:tentative="1">
+      <w:start w:val="1"/>
+      <w:numFmt w:val="bullet"/>
+      <w:lvlText w:val=""/>
+      <w:lvlJc w:val="left"/>
+      <w:pPr>
+        <w:tabs>
+          <w:tab w:val="num" w:pos="1440"/>
+        </w:tabs>
+        <w:ind w:left="1440" w:hanging="360"/>
+      </w:pPr>
+      <w:rPr>
+        <w:rFonts w:ascii="Symbol" w:hAnsi="Symbol" w:hint="default"/>
+        <w:sz w:val="20"/>
+      </w:rPr>
+    </w:lvl>
+    <w:lvl w:ilvl="2" w:tentative="1">
+      <w:start w:val="1"/>
+      <w:numFmt w:val="bullet"/>
+      <w:lvlText w:val=""/>
+      <w:lvlJc w:val="left"/>
+      <w:pPr>
+        <w:tabs>
+          <w:tab w:val="num" w:pos="2160"/>
+        </w:tabs>
+        <w:ind w:left="2160" w:hanging="360"/>
+      </w:pPr>
+      <w:rPr>
+        <w:rFonts w:ascii="Symbol" w:hAnsi="Symbol" w:hint="default"/>
+        <w:sz w:val="20"/>
+      </w:rPr>
+    </w:lvl>
+    <w:lvl w:ilvl="3" w:tentative="1">
+      <w:start w:val="1"/>
+      <w:numFmt w:val="bullet"/>
+      <w:lvlText w:val=""/>
+      <w:lvlJc w:val="left"/>
+      <w:pPr>
+        <w:tabs>
+          <w:tab w:val="num" w:pos="2880"/>
+        </w:tabs>
+        <w:ind w:left="2880" w:hanging="360"/>
+      </w:pPr>
+      <w:rPr>
+        <w:rFonts w:ascii="Symbol" w:hAnsi="Symbol" w:hint="default"/>
+        <w:sz w:val="20"/>
+      </w:rPr>
+    </w:lvl>
+    <w:lvl w:ilvl="4" w:tentative="1">
+      <w:start w:val="1"/>
+      <w:numFmt w:val="bullet"/>
+      <w:lvlText w:val=""/>
+      <w:lvlJc w:val="left"/>
+      <w:pPr>
+        <w:tabs>
+          <w:tab w:val="num" w:pos="3600"/>
+        </w:tabs>
+        <w:ind w:left="3600" w:hanging="360"/>
+      </w:pPr>
+      <w:rPr>
+        <w:rFonts w:ascii="Symbol" w:hAnsi="Symbol" w:hint="default"/>
+        <w:sz w:val="20"/>
+      </w:rPr>
+    </w:lvl>
+    <w:lvl w:ilvl="5" w:tentative="1">
+      <w:start w:val="1"/>
+      <w:numFmt w:val="bullet"/>
+      <w:lvlText w:val=""/>
+      <w:lvlJc w:val="left"/>
+      <w:pPr>
+        <w:tabs>
+          <w:tab w:val="num" w:pos="4320"/>
+        </w:tabs>
+        <w:ind w:left="4320" w:hanging="360"/>
+      </w:pPr>
+      <w:rPr>
+        <w:rFonts w:ascii="Symbol" w:hAnsi="Symbol" w:hint="default"/>
+        <w:sz w:val="20"/>
+      </w:rPr>
+    </w:lvl>
+    <w:lvl w:ilvl="6" w:tentative="1">
+      <w:start w:val="1"/>
+      <w:numFmt w:val="bullet"/>
+      <w:lvlText w:val=""/>
+      <w:lvlJc w:val="left"/>
+      <w:pPr>
+        <w:tabs>
+          <w:tab w:val="num" w:pos="5040"/>
+        </w:tabs>
+        <w:ind w:left="5040" w:hanging="360"/>
+      </w:pPr>
+      <w:rPr>
+        <w:rFonts w:ascii="Symbol" w:hAnsi="Symbol" w:hint="default"/>
+        <w:sz w:val="20"/>
+      </w:rPr>
+    </w:lvl>
+    <w:lvl w:ilvl="7" w:tentative="1">
+      <w:start w:val="1"/>
+      <w:numFmt w:val="bullet"/>
+      <w:lvlText w:val=""/>
+      <w:lvlJc w:val="left"/>
+      <w:pPr>
+        <w:tabs>
+          <w:tab w:val="num" w:pos="5760"/>
+        </w:tabs>
+        <w:ind w:left="5760" w:hanging="360"/>
+      </w:pPr>
+      <w:rPr>
+        <w:rFonts w:ascii="Symbol" w:hAnsi="Symbol" w:hint="default"/>
+        <w:sz w:val="20"/>
+      </w:rPr>
+    </w:lvl>
+    <w:lvl w:ilvl="8" w:tentative="1">
+      <w:start w:val="1"/>
+      <w:numFmt w:val="bullet"/>
+      <w:lvlText w:val=""/>
+      <w:lvlJc w:val="left"/>
+      <w:pPr>
+        <w:tabs>
+          <w:tab w:val="num" w:pos="6480"/>
+        </w:tabs>
+        <w:ind w:left="6480" w:hanging="360"/>
+      </w:pPr>
+      <w:rPr>
+        <w:rFonts w:ascii="Symbol" w:hAnsi="Symbol" w:hint="default"/>
+        <w:sz w:val="20"/>
+      </w:rPr>
+    </w:lvl>
+  </w:abstractNum>
+  <w:abstractNum w:abstractNumId="6" w15:restartNumberingAfterBreak="0">
+    <w:nsid w:val="6938499E"/>
+    <w:multiLevelType w:val="hybridMultilevel"/>
+    <w:tmpl w:val="34D083CC"/>
+    <w:lvl w:ilvl="0" w:tplc="F768080C">
+      <w:numFmt w:val="bullet"/>
+      <w:lvlText w:val="-"/>
+      <w:lvlJc w:val="left"/>
+      <w:pPr>
+        <w:ind w:left="720" w:hanging="360"/>
+      </w:pPr>
+      <w:rPr>
+        <w:rFonts w:ascii="Calibri" w:eastAsiaTheme="minorEastAsia" w:hAnsi="Calibri" w:cs="Calibri" w:hint="default"/>
+      </w:rPr>
+    </w:lvl>
+    <w:lvl w:ilvl="1" w:tplc="08090003" w:tentative="1">
+      <w:start w:val="1"/>
+      <w:numFmt w:val="bullet"/>
+      <w:lvlText w:val="o"/>
+      <w:lvlJc w:val="left"/>
+      <w:pPr>
+        <w:ind w:left="1440" w:hanging="360"/>
+      </w:pPr>
+      <w:rPr>
+        <w:rFonts w:ascii="Courier New" w:hAnsi="Courier New" w:cs="Courier New" w:hint="default"/>
+      </w:rPr>
+    </w:lvl>
+    <w:lvl w:ilvl="2" w:tplc="08090005" w:tentative="1">
+      <w:start w:val="1"/>
+      <w:numFmt w:val="bullet"/>
+      <w:lvlText w:val=""/>
+      <w:lvlJc w:val="left"/>
+      <w:pPr>
+        <w:ind w:left="2160" w:hanging="360"/>
+      </w:pPr>
+      <w:rPr>
+        <w:rFonts w:ascii="Wingdings" w:hAnsi="Wingdings" w:hint="default"/>
+      </w:rPr>
+    </w:lvl>
+    <w:lvl w:ilvl="3" w:tplc="08090001" w:tentative="1">
+      <w:start w:val="1"/>
+      <w:numFmt w:val="bullet"/>
+      <w:lvlText w:val=""/>
+      <w:lvlJc w:val="left"/>
+      <w:pPr>
+        <w:ind w:left="2880" w:hanging="360"/>
+      </w:pPr>
+      <w:rPr>
+        <w:rFonts w:ascii="Symbol" w:hAnsi="Symbol" w:hint="default"/>
+      </w:rPr>
+    </w:lvl>
+    <w:lvl w:ilvl="4" w:tplc="08090003" w:tentative="1">
+      <w:start w:val="1"/>
+      <w:numFmt w:val="bullet"/>
+      <w:lvlText w:val="o"/>
+      <w:lvlJc w:val="left"/>
+      <w:pPr>
+        <w:ind w:left="3600" w:hanging="360"/>
+      </w:pPr>
+      <w:rPr>
+        <w:rFonts w:ascii="Courier New" w:hAnsi="Courier New" w:cs="Courier New" w:hint="default"/>
+      </w:rPr>
+    </w:lvl>
+    <w:lvl w:ilvl="5" w:tplc="08090005" w:tentative="1">
+      <w:start w:val="1"/>
+      <w:numFmt w:val="bullet"/>
+      <w:lvlText w:val=""/>
+      <w:lvlJc w:val="left"/>
+      <w:pPr>
+        <w:ind w:left="4320" w:hanging="360"/>
+      </w:pPr>
+      <w:rPr>
+        <w:rFonts w:ascii="Wingdings" w:hAnsi="Wingdings" w:hint="default"/>
+      </w:rPr>
+    </w:lvl>
+    <w:lvl w:ilvl="6" w:tplc="08090001" w:tentative="1">
+      <w:start w:val="1"/>
+      <w:numFmt w:val="bullet"/>
+      <w:lvlText w:val=""/>
+      <w:lvlJc w:val="left"/>
+      <w:pPr>
+        <w:ind w:left="5040" w:hanging="360"/>
+      </w:pPr>
+      <w:rPr>
+        <w:rFonts w:ascii="Symbol" w:hAnsi="Symbol" w:hint="default"/>
+      </w:rPr>
+    </w:lvl>
+    <w:lvl w:ilvl="7" w:tplc="08090003" w:tentative="1">
+      <w:start w:val="1"/>
+      <w:numFmt w:val="bullet"/>
+      <w:lvlText w:val="o"/>
+      <w:lvlJc w:val="left"/>
+      <w:pPr>
+        <w:ind w:left="5760" w:hanging="360"/>
+      </w:pPr>
+      <w:rPr>
+        <w:rFonts w:ascii="Courier New" w:hAnsi="Courier New" w:cs="Courier New" w:hint="default"/>
+      </w:rPr>
+    </w:lvl>
+    <w:lvl w:ilvl="8" w:tplc="08090005" w:tentative="1">
+      <w:start w:val="1"/>
+      <w:numFmt w:val="bullet"/>
+      <w:lvlText w:val=""/>
+      <w:lvlJc w:val="left"/>
+      <w:pPr>
+        <w:ind w:left="6480" w:hanging="360"/>
+      </w:pPr>
+      <w:rPr>
+        <w:rFonts w:ascii="Wingdings" w:hAnsi="Wingdings" w:hint="default"/>
+      </w:rPr>
+    </w:lvl>
+  </w:abstractNum>
+  <w:abstractNum w:abstractNumId="7" w15:restartNumberingAfterBreak="0">
+    <w:nsid w:val="6AAB6889"/>
+    <w:multiLevelType w:val="multilevel"/>
+    <w:tmpl w:val="5D5E64B2"/>
+    <w:lvl w:ilvl="0">
+      <w:start w:val="1"/>
+      <w:numFmt w:val="bullet"/>
+      <w:lvlText w:val=""/>
+      <w:lvlJc w:val="left"/>
+      <w:pPr>
+        <w:tabs>
+          <w:tab w:val="num" w:pos="720"/>
+        </w:tabs>
+        <w:ind w:left="720" w:hanging="360"/>
+      </w:pPr>
+      <w:rPr>
+        <w:rFonts w:ascii="Symbol" w:hAnsi="Symbol" w:hint="default"/>
+        <w:sz w:val="20"/>
+      </w:rPr>
+    </w:lvl>
+    <w:lvl w:ilvl="1" w:tentative="1">
+      <w:start w:val="1"/>
+      <w:numFmt w:val="bullet"/>
+      <w:lvlText w:val=""/>
+      <w:lvlJc w:val="left"/>
+      <w:pPr>
+        <w:tabs>
+          <w:tab w:val="num" w:pos="1440"/>
+        </w:tabs>
+        <w:ind w:left="1440" w:hanging="360"/>
+      </w:pPr>
+      <w:rPr>
+        <w:rFonts w:ascii="Symbol" w:hAnsi="Symbol" w:hint="default"/>
+        <w:sz w:val="20"/>
+      </w:rPr>
+    </w:lvl>
+    <w:lvl w:ilvl="2" w:tentative="1">
+      <w:start w:val="1"/>
+      <w:numFmt w:val="bullet"/>
+      <w:lvlText w:val=""/>
+      <w:lvlJc w:val="left"/>
+      <w:pPr>
+        <w:tabs>
+          <w:tab w:val="num" w:pos="2160"/>
+        </w:tabs>
+        <w:ind w:left="2160" w:hanging="360"/>
+      </w:pPr>
+      <w:rPr>
+        <w:rFonts w:ascii="Symbol" w:hAnsi="Symbol" w:hint="default"/>
+        <w:sz w:val="20"/>
+      </w:rPr>
+    </w:lvl>
+    <w:lvl w:ilvl="3" w:tentative="1">
+      <w:start w:val="1"/>
+      <w:numFmt w:val="bullet"/>
+      <w:lvlText w:val=""/>
+      <w:lvlJc w:val="left"/>
+      <w:pPr>
+        <w:tabs>
+          <w:tab w:val="num" w:pos="2880"/>
+        </w:tabs>
+        <w:ind w:left="2880" w:hanging="360"/>
+      </w:pPr>
+      <w:rPr>
+        <w:rFonts w:ascii="Symbol" w:hAnsi="Symbol" w:hint="default"/>
+        <w:sz w:val="20"/>
+      </w:rPr>
+    </w:lvl>
+    <w:lvl w:ilvl="4" w:tentative="1">
+      <w:start w:val="1"/>
+      <w:numFmt w:val="bullet"/>
+      <w:lvlText w:val=""/>
+      <w:lvlJc w:val="left"/>
+      <w:pPr>
+        <w:tabs>
+          <w:tab w:val="num" w:pos="3600"/>
+        </w:tabs>
+        <w:ind w:left="3600" w:hanging="360"/>
+      </w:pPr>
+      <w:rPr>
+        <w:rFonts w:ascii="Symbol" w:hAnsi="Symbol" w:hint="default"/>
+        <w:sz w:val="20"/>
+      </w:rPr>
+    </w:lvl>
+    <w:lvl w:ilvl="5" w:tentative="1">
+      <w:start w:val="1"/>
+      <w:numFmt w:val="bullet"/>
+      <w:lvlText w:val=""/>
+      <w:lvlJc w:val="left"/>
+      <w:pPr>
+        <w:tabs>
+          <w:tab w:val="num" w:pos="4320"/>
+        </w:tabs>
+        <w:ind w:left="4320" w:hanging="360"/>
+      </w:pPr>
+      <w:rPr>
+        <w:rFonts w:ascii="Symbol" w:hAnsi="Symbol" w:hint="default"/>
+        <w:sz w:val="20"/>
+      </w:rPr>
+    </w:lvl>
+    <w:lvl w:ilvl="6" w:tentative="1">
+      <w:start w:val="1"/>
+      <w:numFmt w:val="bullet"/>
+      <w:lvlText w:val=""/>
+      <w:lvlJc w:val="left"/>
+      <w:pPr>
+        <w:tabs>
+          <w:tab w:val="num" w:pos="5040"/>
+        </w:tabs>
+        <w:ind w:left="5040" w:hanging="360"/>
+      </w:pPr>
+      <w:rPr>
+        <w:rFonts w:ascii="Symbol" w:hAnsi="Symbol" w:hint="default"/>
+        <w:sz w:val="20"/>
+      </w:rPr>
+    </w:lvl>
+    <w:lvl w:ilvl="7" w:tentative="1">
+      <w:start w:val="1"/>
+      <w:numFmt w:val="bullet"/>
+      <w:lvlText w:val=""/>
+      <w:lvlJc w:val="left"/>
+      <w:pPr>
+        <w:tabs>
+          <w:tab w:val="num" w:pos="5760"/>
+        </w:tabs>
+        <w:ind w:left="5760" w:hanging="360"/>
+      </w:pPr>
+      <w:rPr>
+        <w:rFonts w:ascii="Symbol" w:hAnsi="Symbol" w:hint="default"/>
+        <w:sz w:val="20"/>
+      </w:rPr>
+    </w:lvl>
+    <w:lvl w:ilvl="8" w:tentative="1">
+      <w:start w:val="1"/>
+      <w:numFmt w:val="bullet"/>
+      <w:lvlText w:val=""/>
+      <w:lvlJc w:val="left"/>
+      <w:pPr>
+        <w:tabs>
+          <w:tab w:val="num" w:pos="6480"/>
+        </w:tabs>
+        <w:ind w:left="6480" w:hanging="360"/>
+      </w:pPr>
+      <w:rPr>
+        <w:rFonts w:ascii="Symbol" w:hAnsi="Symbol" w:hint="default"/>
+        <w:sz w:val="20"/>
+      </w:rPr>
+    </w:lvl>
+  </w:abstractNum>
+  <w:abstractNum w:abstractNumId="8" w15:restartNumberingAfterBreak="0">
+    <w:nsid w:val="742F1279"/>
+    <w:multiLevelType w:val="hybridMultilevel"/>
+    <w:tmpl w:val="CB4E0B18"/>
+    <w:lvl w:ilvl="0" w:tplc="08090001">
+      <w:start w:val="1"/>
+      <w:numFmt w:val="bullet"/>
+      <w:lvlText w:val=""/>
+      <w:lvlJc w:val="left"/>
+      <w:pPr>
+        <w:ind w:left="720" w:hanging="360"/>
+      </w:pPr>
+      <w:rPr>
+        <w:rFonts w:ascii="Symbol" w:hAnsi="Symbol" w:hint="default"/>
+      </w:rPr>
+    </w:lvl>
+    <w:lvl w:ilvl="1" w:tplc="08090003" w:tentative="1">
+      <w:start w:val="1"/>
+      <w:numFmt w:val="bullet"/>
+      <w:lvlText w:val="o"/>
+      <w:lvlJc w:val="left"/>
+      <w:pPr>
+        <w:ind w:left="1440" w:hanging="360"/>
+      </w:pPr>
+      <w:rPr>
+        <w:rFonts w:ascii="Courier New" w:hAnsi="Courier New" w:cs="Courier New" w:hint="default"/>
+      </w:rPr>
+    </w:lvl>
+    <w:lvl w:ilvl="2" w:tplc="08090005" w:tentative="1">
+      <w:start w:val="1"/>
+      <w:numFmt w:val="bullet"/>
+      <w:lvlText w:val=""/>
+      <w:lvlJc w:val="left"/>
+      <w:pPr>
+        <w:ind w:left="2160" w:hanging="360"/>
+      </w:pPr>
+      <w:rPr>
+        <w:rFonts w:ascii="Wingdings" w:hAnsi="Wingdings" w:hint="default"/>
+      </w:rPr>
+    </w:lvl>
+    <w:lvl w:ilvl="3" w:tplc="08090001" w:tentative="1">
+      <w:start w:val="1"/>
+      <w:numFmt w:val="bullet"/>
+      <w:lvlText w:val=""/>
+      <w:lvlJc w:val="left"/>
+      <w:pPr>
+        <w:ind w:left="2880" w:hanging="360"/>
+      </w:pPr>
+      <w:rPr>
+        <w:rFonts w:ascii="Symbol" w:hAnsi="Symbol" w:hint="default"/>
+      </w:rPr>
+    </w:lvl>
+    <w:lvl w:ilvl="4" w:tplc="08090003" w:tentative="1">
+      <w:start w:val="1"/>
+      <w:numFmt w:val="bullet"/>
+      <w:lvlText w:val="o"/>
+      <w:lvlJc w:val="left"/>
+      <w:pPr>
+        <w:ind w:left="3600" w:hanging="360"/>
+      </w:pPr>
+      <w:rPr>
+        <w:rFonts w:ascii="Courier New" w:hAnsi="Courier New" w:cs="Courier New" w:hint="default"/>
+      </w:rPr>
+    </w:lvl>
+    <w:lvl w:ilvl="5" w:tplc="08090005" w:tentative="1">
+      <w:start w:val="1"/>
+      <w:numFmt w:val="bullet"/>
+      <w:lvlText w:val=""/>
+      <w:lvlJc w:val="left"/>
+      <w:pPr>
+        <w:ind w:left="4320" w:hanging="360"/>
+      </w:pPr>
+      <w:rPr>
+        <w:rFonts w:ascii="Wingdings" w:hAnsi="Wingdings" w:hint="default"/>
+      </w:rPr>
+    </w:lvl>
+    <w:lvl w:ilvl="6" w:tplc="08090001" w:tentative="1">
+      <w:start w:val="1"/>
+      <w:numFmt w:val="bullet"/>
+      <w:lvlText w:val=""/>
+      <w:lvlJc w:val="left"/>
+      <w:pPr>
+        <w:ind w:left="5040" w:hanging="360"/>
+      </w:pPr>
+      <w:rPr>
+        <w:rFonts w:ascii="Symbol" w:hAnsi="Symbol" w:hint="default"/>
+      </w:rPr>
+    </w:lvl>
+    <w:lvl w:ilvl="7" w:tplc="08090003" w:tentative="1">
+      <w:start w:val="1"/>
+      <w:numFmt w:val="bullet"/>
+      <w:lvlText w:val="o"/>
+      <w:lvlJc w:val="left"/>
+      <w:pPr>
+        <w:ind w:left="5760" w:hanging="360"/>
+      </w:pPr>
+      <w:rPr>
+        <w:rFonts w:ascii="Courier New" w:hAnsi="Courier New" w:cs="Courier New" w:hint="default"/>
+      </w:rPr>
+    </w:lvl>
+    <w:lvl w:ilvl="8" w:tplc="08090005" w:tentative="1">
+      <w:start w:val="1"/>
+      <w:numFmt w:val="bullet"/>
+      <w:lvlText w:val=""/>
+      <w:lvlJc w:val="left"/>
+      <w:pPr>
+        <w:ind w:left="6480" w:hanging="360"/>
+      </w:pPr>
+      <w:rPr>
+        <w:rFonts w:ascii="Wingdings" w:hAnsi="Wingdings" w:hint="default"/>
+      </w:rPr>
+    </w:lvl>
+  </w:abstractNum>
+  <w:abstractNum w:abstractNumId="9" w15:restartNumberingAfterBreak="0">
+    <w:nsid w:val="78291D28"/>
+    <w:multiLevelType w:val="multilevel"/>
+    <w:tmpl w:val="61F6A912"/>
+    <w:lvl w:ilvl="0">
+      <w:start w:val="1"/>
+      <w:numFmt w:val="bullet"/>
+      <w:lvlText w:val=""/>
+      <w:lvlJc w:val="left"/>
+      <w:pPr>
+        <w:tabs>
+          <w:tab w:val="num" w:pos="720"/>
+        </w:tabs>
+        <w:ind w:left="720" w:hanging="360"/>
+      </w:pPr>
+      <w:rPr>
+        <w:rFonts w:ascii="Symbol" w:hAnsi="Symbol" w:hint="default"/>
+        <w:sz w:val="20"/>
+      </w:rPr>
+    </w:lvl>
+    <w:lvl w:ilvl="1">
+      <w:start w:val="1"/>
+      <w:numFmt w:val="bullet"/>
+      <w:lvlText w:val="o"/>
+      <w:lvlJc w:val="left"/>
+      <w:pPr>
+        <w:tabs>
+          <w:tab w:val="num" w:pos="1440"/>
+        </w:tabs>
+        <w:ind w:left="1440" w:hanging="360"/>
+      </w:pPr>
+      <w:rPr>
+        <w:rFonts w:ascii="Courier New" w:hAnsi="Courier New" w:hint="default"/>
+        <w:sz w:val="20"/>
+      </w:rPr>
+    </w:lvl>
+    <w:lvl w:ilvl="2" w:tentative="1">
+      <w:start w:val="1"/>
+      <w:numFmt w:val="bullet"/>
+      <w:lvlText w:val=""/>
+      <w:lvlJc w:val="left"/>
+      <w:pPr>
+        <w:tabs>
+          <w:tab w:val="num" w:pos="2160"/>
+        </w:tabs>
+        <w:ind w:left="2160" w:hanging="360"/>
+      </w:pPr>
+      <w:rPr>
+        <w:rFonts w:ascii="Symbol" w:hAnsi="Symbol" w:hint="default"/>
+        <w:sz w:val="20"/>
+      </w:rPr>
+    </w:lvl>
+    <w:lvl w:ilvl="3" w:tentative="1">
+      <w:start w:val="1"/>
+      <w:numFmt w:val="bullet"/>
+      <w:lvlText w:val=""/>
+      <w:lvlJc w:val="left"/>
+      <w:pPr>
+        <w:tabs>
+          <w:tab w:val="num" w:pos="2880"/>
+        </w:tabs>
+        <w:ind w:left="2880" w:hanging="360"/>
+      </w:pPr>
+      <w:rPr>
+        <w:rFonts w:ascii="Symbol" w:hAnsi="Symbol" w:hint="default"/>
+        <w:sz w:val="20"/>
+      </w:rPr>
+    </w:lvl>
+    <w:lvl w:ilvl="4" w:tentative="1">
+      <w:start w:val="1"/>
+      <w:numFmt w:val="bullet"/>
+      <w:lvlText w:val=""/>
+      <w:lvlJc w:val="left"/>
+      <w:pPr>
+        <w:tabs>
+          <w:tab w:val="num" w:pos="3600"/>
+        </w:tabs>
+        <w:ind w:left="3600" w:hanging="360"/>
+      </w:pPr>
+      <w:rPr>
+        <w:rFonts w:ascii="Symbol" w:hAnsi="Symbol" w:hint="default"/>
+        <w:sz w:val="20"/>
+      </w:rPr>
+    </w:lvl>
+    <w:lvl w:ilvl="5" w:tentative="1">
+      <w:start w:val="1"/>
+      <w:numFmt w:val="bullet"/>
+      <w:lvlText w:val=""/>
+      <w:lvlJc w:val="left"/>
+      <w:pPr>
+        <w:tabs>
+          <w:tab w:val="num" w:pos="4320"/>
+        </w:tabs>
+        <w:ind w:left="4320" w:hanging="360"/>
+      </w:pPr>
+      <w:rPr>
+        <w:rFonts w:ascii="Symbol" w:hAnsi="Symbol" w:hint="default"/>
+        <w:sz w:val="20"/>
+      </w:rPr>
+    </w:lvl>
+    <w:lvl w:ilvl="6" w:tentative="1">
+      <w:start w:val="1"/>
+      <w:numFmt w:val="bullet"/>
+      <w:lvlText w:val=""/>
+      <w:lvlJc w:val="left"/>
+      <w:pPr>
+        <w:tabs>
+          <w:tab w:val="num" w:pos="5040"/>
+        </w:tabs>
+        <w:ind w:left="5040" w:hanging="360"/>
+      </w:pPr>
+      <w:rPr>
+        <w:rFonts w:ascii="Symbol" w:hAnsi="Symbol" w:hint="default"/>
+        <w:sz w:val="20"/>
+      </w:rPr>
+    </w:lvl>
+    <w:lvl w:ilvl="7" w:tentative="1">
+      <w:start w:val="1"/>
+      <w:numFmt w:val="bullet"/>
+      <w:lvlText w:val=""/>
+      <w:lvlJc w:val="left"/>
+      <w:pPr>
+        <w:tabs>
+          <w:tab w:val="num" w:pos="5760"/>
+        </w:tabs>
+        <w:ind w:left="5760" w:hanging="360"/>
+      </w:pPr>
+      <w:rPr>
+        <w:rFonts w:ascii="Symbol" w:hAnsi="Symbol" w:hint="default"/>
+        <w:sz w:val="20"/>
+      </w:rPr>
+    </w:lvl>
+    <w:lvl w:ilvl="8" w:tentative="1">
+      <w:start w:val="1"/>
+      <w:numFmt w:val="bullet"/>
+      <w:lvlText w:val=""/>
+      <w:lvlJc w:val="left"/>
+      <w:pPr>
+        <w:tabs>
+          <w:tab w:val="num" w:pos="6480"/>
+        </w:tabs>
+        <w:ind w:left="6480" w:hanging="360"/>
+      </w:pPr>
+      <w:rPr>
+        <w:rFonts w:ascii="Symbol" w:hAnsi="Symbol" w:hint="default"/>
+        <w:sz w:val="20"/>
+      </w:rPr>
+    </w:lvl>
+  </w:abstractNum>
+  <w:abstractNum w:abstractNumId="10" w15:restartNumberingAfterBreak="0">
+    <w:nsid w:val="7BC44F89"/>
+    <w:multiLevelType w:val="multilevel"/>
+    <w:tmpl w:val="E1AAF490"/>
+    <w:lvl w:ilvl="0">
+      <w:start w:val="1"/>
+      <w:numFmt w:val="bullet"/>
+      <w:lvlText w:val=""/>
+      <w:lvlJc w:val="left"/>
+      <w:pPr>
+        <w:tabs>
+          <w:tab w:val="num" w:pos="720"/>
+        </w:tabs>
+        <w:ind w:left="720" w:hanging="360"/>
+      </w:pPr>
+      <w:rPr>
+        <w:rFonts w:ascii="Symbol" w:hAnsi="Symbol" w:hint="default"/>
+        <w:sz w:val="20"/>
+      </w:rPr>
+    </w:lvl>
+    <w:lvl w:ilvl="1" w:tentative="1">
+      <w:start w:val="1"/>
+      <w:numFmt w:val="bullet"/>
+      <w:lvlText w:val=""/>
+      <w:lvlJc w:val="left"/>
+      <w:pPr>
+        <w:tabs>
+          <w:tab w:val="num" w:pos="1440"/>
+        </w:tabs>
+        <w:ind w:left="1440" w:hanging="360"/>
+      </w:pPr>
+      <w:rPr>
+        <w:rFonts w:ascii="Symbol" w:hAnsi="Symbol" w:hint="default"/>
+        <w:sz w:val="20"/>
+      </w:rPr>
+    </w:lvl>
+    <w:lvl w:ilvl="2" w:tentative="1">
+      <w:start w:val="1"/>
+      <w:numFmt w:val="bullet"/>
+      <w:lvlText w:val=""/>
+      <w:lvlJc w:val="left"/>
+      <w:pPr>
+        <w:tabs>
+          <w:tab w:val="num" w:pos="2160"/>
+        </w:tabs>
+        <w:ind w:left="2160" w:hanging="360"/>
+      </w:pPr>
+      <w:rPr>
+        <w:rFonts w:ascii="Symbol" w:hAnsi="Symbol" w:hint="default"/>
+        <w:sz w:val="20"/>
+      </w:rPr>
+    </w:lvl>
+    <w:lvl w:ilvl="3" w:tentative="1">
+      <w:start w:val="1"/>
+      <w:numFmt w:val="bullet"/>
+      <w:lvlText w:val=""/>
+      <w:lvlJc w:val="left"/>
+      <w:pPr>
+        <w:tabs>
+          <w:tab w:val="num" w:pos="2880"/>
+        </w:tabs>
+        <w:ind w:left="2880" w:hanging="360"/>
+      </w:pPr>
+      <w:rPr>
+        <w:rFonts w:ascii="Symbol" w:hAnsi="Symbol" w:hint="default"/>
+        <w:sz w:val="20"/>
+      </w:rPr>
+    </w:lvl>
+    <w:lvl w:ilvl="4" w:tentative="1">
+      <w:start w:val="1"/>
+      <w:numFmt w:val="bullet"/>
+      <w:lvlText w:val=""/>
+      <w:lvlJc w:val="left"/>
+      <w:pPr>
+        <w:tabs>
+          <w:tab w:val="num" w:pos="3600"/>
+        </w:tabs>
+        <w:ind w:left="3600" w:hanging="360"/>
+      </w:pPr>
+      <w:rPr>
+        <w:rFonts w:ascii="Symbol" w:hAnsi="Symbol" w:hint="default"/>
+        <w:sz w:val="20"/>
+      </w:rPr>
+    </w:lvl>
+    <w:lvl w:ilvl="5" w:tentative="1">
+      <w:start w:val="1"/>
+      <w:numFmt w:val="bullet"/>
+      <w:lvlText w:val=""/>
+      <w:lvlJc w:val="left"/>
+      <w:pPr>
+        <w:tabs>
+          <w:tab w:val="num" w:pos="4320"/>
+        </w:tabs>
+        <w:ind w:left="4320" w:hanging="360"/>
+      </w:pPr>
+      <w:rPr>
+        <w:rFonts w:ascii="Symbol" w:hAnsi="Symbol" w:hint="default"/>
+        <w:sz w:val="20"/>
+      </w:rPr>
+    </w:lvl>
+    <w:lvl w:ilvl="6" w:tentative="1">
+      <w:start w:val="1"/>
+      <w:numFmt w:val="bullet"/>
+      <w:lvlText w:val=""/>
+      <w:lvlJc w:val="left"/>
+      <w:pPr>
+        <w:tabs>
+          <w:tab w:val="num" w:pos="5040"/>
+        </w:tabs>
+        <w:ind w:left="5040" w:hanging="360"/>
+      </w:pPr>
+      <w:rPr>
+        <w:rFonts w:ascii="Symbol" w:hAnsi="Symbol" w:hint="default"/>
+        <w:sz w:val="20"/>
+      </w:rPr>
+    </w:lvl>
+    <w:lvl w:ilvl="7" w:tentative="1">
+      <w:start w:val="1"/>
+      <w:numFmt w:val="bullet"/>
+      <w:lvlText w:val=""/>
+      <w:lvlJc w:val="left"/>
+      <w:pPr>
+        <w:tabs>
+          <w:tab w:val="num" w:pos="5760"/>
+        </w:tabs>
+        <w:ind w:left="5760" w:hanging="360"/>
+      </w:pPr>
+      <w:rPr>
+        <w:rFonts w:ascii="Symbol" w:hAnsi="Symbol" w:hint="default"/>
+        <w:sz w:val="20"/>
+      </w:rPr>
+    </w:lvl>
+    <w:lvl w:ilvl="8" w:tentative="1">
+      <w:start w:val="1"/>
+      <w:numFmt w:val="bullet"/>
+      <w:lvlText w:val=""/>
+      <w:lvlJc w:val="left"/>
+      <w:pPr>
+        <w:tabs>
+          <w:tab w:val="num" w:pos="6480"/>
+        </w:tabs>
+        <w:ind w:left="6480" w:hanging="360"/>
+      </w:pPr>
+      <w:rPr>
+        <w:rFonts w:ascii="Symbol" w:hAnsi="Symbol" w:hint="default"/>
+        <w:sz w:val="20"/>
+      </w:rPr>
+    </w:lvl>
+  </w:abstractNum>
   <w:num w:numId="1" w16cid:durableId="1112359667">
-    <w:abstractNumId w:val="1"/>
+    <w:abstractNumId w:val="3"/>
   </w:num>
   <w:num w:numId="2" w16cid:durableId="32461128">
     <w:abstractNumId w:val="0"/>
+  </w:num>
+  <w:num w:numId="3" w16cid:durableId="694884029">
+    <w:abstractNumId w:val="8"/>
+  </w:num>
+  <w:num w:numId="4" w16cid:durableId="545676603">
+    <w:abstractNumId w:val="6"/>
+  </w:num>
+  <w:num w:numId="5" w16cid:durableId="1857231987">
+    <w:abstractNumId w:val="1"/>
+  </w:num>
+  <w:num w:numId="6" w16cid:durableId="1902207292">
+    <w:abstractNumId w:val="2"/>
+  </w:num>
+  <w:num w:numId="7" w16cid:durableId="2016691391">
+    <w:abstractNumId w:val="10"/>
+  </w:num>
+  <w:num w:numId="8" w16cid:durableId="381491421">
+    <w:abstractNumId w:val="9"/>
+  </w:num>
+  <w:num w:numId="9" w16cid:durableId="824471936">
+    <w:abstractNumId w:val="5"/>
+  </w:num>
+  <w:num w:numId="10" w16cid:durableId="1004867141">
+    <w:abstractNumId w:val="4"/>
+  </w:num>
+  <w:num w:numId="11" w16cid:durableId="1735470524">
+    <w:abstractNumId w:val="7"/>
   </w:num>
 </w:numbering>
 </file>
@@ -1401,6 +4245,29 @@
       <w:contextualSpacing/>
     </w:pPr>
   </w:style>
+  <w:style w:type="character" w:styleId="Hyperlink">
+    <w:name w:val="Hyperlink"/>
+    <w:basedOn w:val="DefaultParagraphFont"/>
+    <w:uiPriority w:val="99"/>
+    <w:unhideWhenUsed/>
+    <w:rsid w:val="00FD737F"/>
+    <w:rPr>
+      <w:color w:val="0563C1" w:themeColor="hyperlink"/>
+      <w:u w:val="single"/>
+    </w:rPr>
+  </w:style>
+  <w:style w:type="character" w:styleId="UnresolvedMention">
+    <w:name w:val="Unresolved Mention"/>
+    <w:basedOn w:val="DefaultParagraphFont"/>
+    <w:uiPriority w:val="99"/>
+    <w:semiHidden/>
+    <w:unhideWhenUsed/>
+    <w:rsid w:val="00FD737F"/>
+    <w:rPr>
+      <w:color w:val="605E5C"/>
+      <w:shd w:val="clear" w:color="auto" w:fill="E1DFDD"/>
+    </w:rPr>
+  </w:style>
 </w:styles>
 </file>
 
@@ -1722,7 +4589,7 @@
 </file>
 
 <file path=customXml/itemProps1.xml><?xml version="1.0" encoding="utf-8"?>
-<ds:datastoreItem xmlns:ds="http://schemas.openxmlformats.org/officeDocument/2006/customXml" ds:itemID="{CB5DD33C-0FC8-1D4E-BA73-61DDDB9F4E89}">
+<ds:datastoreItem xmlns:ds="http://schemas.openxmlformats.org/officeDocument/2006/customXml" ds:itemID="{A57B0C7A-1324-8E4D-AC0D-1F8FE6F5BAC5}">
   <ds:schemaRefs>
     <ds:schemaRef ds:uri="http://schemas.openxmlformats.org/officeDocument/2006/bibliography"/>
   </ds:schemaRefs>

</xml_diff>